<commit_message>
Updated for ms template
</commit_message>
<xml_diff>
--- a/src/main/resources/msmall.docx
+++ b/src/main/resources/msmall.docx
@@ -1,11 +1,12 @@
 
 <file path=word/document.xml><?xml version="1.0" encoding="utf-8"?>
-<w:document xmlns:wpc="http://schemas.microsoft.com/office/word/2010/wordprocessingCanvas" xmlns:mc="http://schemas.openxmlformats.org/markup-compatibility/2006" xmlns:o="urn:schemas-microsoft-com:office:office" xmlns:r="http://schemas.openxmlformats.org/officeDocument/2006/relationships" xmlns:m="http://schemas.openxmlformats.org/officeDocument/2006/math" xmlns:v="urn:schemas-microsoft-com:vml" xmlns:wp14="http://schemas.microsoft.com/office/word/2010/wordprocessingDrawing" xmlns:wp="http://schemas.openxmlformats.org/drawingml/2006/wordprocessingDrawing" xmlns:w10="urn:schemas-microsoft-com:office:word" xmlns:w="http://schemas.openxmlformats.org/wordprocessingml/2006/main" xmlns:w14="http://schemas.microsoft.com/office/word/2010/wordml" xmlns:w15="http://schemas.microsoft.com/office/word/2012/wordml" xmlns:wpg="http://schemas.microsoft.com/office/word/2010/wordprocessingGroup" xmlns:wpi="http://schemas.microsoft.com/office/word/2010/wordprocessingInk" xmlns:wne="http://schemas.microsoft.com/office/word/2006/wordml" xmlns:wps="http://schemas.microsoft.com/office/word/2010/wordprocessingShape" mc:Ignorable="w14 w15 wp14">
+<w:document xmlns:wpc="http://schemas.microsoft.com/office/word/2010/wordprocessingCanvas" xmlns:mo="http://schemas.microsoft.com/office/mac/office/2008/main" xmlns:mc="http://schemas.openxmlformats.org/markup-compatibility/2006" xmlns:mv="urn:schemas-microsoft-com:mac:vml" xmlns:o="urn:schemas-microsoft-com:office:office" xmlns:r="http://schemas.openxmlformats.org/officeDocument/2006/relationships" xmlns:m="http://schemas.openxmlformats.org/officeDocument/2006/math" xmlns:v="urn:schemas-microsoft-com:vml" xmlns:wp14="http://schemas.microsoft.com/office/word/2010/wordprocessingDrawing" xmlns:wp="http://schemas.openxmlformats.org/drawingml/2006/wordprocessingDrawing" xmlns:w10="urn:schemas-microsoft-com:office:word" xmlns:w="http://schemas.openxmlformats.org/wordprocessingml/2006/main" xmlns:w14="http://schemas.microsoft.com/office/word/2010/wordml" xmlns:wpg="http://schemas.microsoft.com/office/word/2010/wordprocessingGroup" xmlns:wpi="http://schemas.microsoft.com/office/word/2010/wordprocessingInk" xmlns:wne="http://schemas.microsoft.com/office/word/2006/wordml" xmlns:wps="http://schemas.microsoft.com/office/word/2010/wordprocessingShape" mc:Ignorable="w14 wp14">
   <w:body>
     <w:p>
       <w:r>
         <w:rPr>
           <w:noProof/>
+          <w:lang w:val="en-US" w:eastAsia="en-US"/>
         </w:rPr>
         <mc:AlternateContent>
           <mc:Choice Requires="wps">
@@ -19,7 +20,7 @@
                   <wp:posOffset>579120</wp:posOffset>
                 </wp:positionV>
                 <wp:extent cx="5737225" cy="2795270"/>
-                <wp:effectExtent l="19050" t="19050" r="34925" b="62230"/>
+                <wp:effectExtent l="25400" t="25400" r="53975" b="49530"/>
                 <wp:wrapNone/>
                 <wp:docPr id="8" name="Text Box 19"/>
                 <wp:cNvGraphicFramePr>
@@ -39,12 +40,7 @@
                         <a:prstGeom prst="rect">
                           <a:avLst/>
                         </a:prstGeom>
-                        <a:solidFill>
-                          <a:schemeClr val="bg1">
-                            <a:lumMod val="100000"/>
-                            <a:lumOff val="0"/>
-                          </a:schemeClr>
-                        </a:solidFill>
+                        <a:noFill/>
                         <a:ln w="38100">
                           <a:solidFill>
                             <a:schemeClr val="lt1">
@@ -78,8 +74,6 @@
                             <w:r>
                               <w:t>infotext</w:t>
                             </w:r>
-                            <w:bookmarkStart w:id="0" w:name="_GoBack"/>
-                            <w:bookmarkEnd w:id="0"/>
                           </w:p>
                         </w:txbxContent>
                       </wps:txbx>
@@ -100,12 +94,12 @@
           </mc:Choice>
           <mc:Fallback>
             <w:pict>
-              <v:shapetype w14:anchorId="39E59C72" id="_x0000_t202" coordsize="21600,21600" o:spt="202" path="m,l,21600r21600,l21600,xe">
+              <v:shapetype id="_x0000_t202" coordsize="21600,21600" o:spt="202" path="m0,0l0,21600,21600,21600,21600,0xe">
                 <v:stroke joinstyle="miter"/>
                 <v:path gradientshapeok="t" o:connecttype="rect"/>
               </v:shapetype>
-              <v:shape id="Text Box 19" o:spid="_x0000_s1026" type="#_x0000_t202" style="position:absolute;margin-left:3.15pt;margin-top:45.6pt;width:451.75pt;height:220.1pt;z-index:251672576;visibility:visible;mso-wrap-style:square;mso-width-percent:0;mso-height-percent:0;mso-wrap-distance-left:9pt;mso-wrap-distance-top:0;mso-wrap-distance-right:9pt;mso-wrap-distance-bottom:0;mso-position-horizontal:absolute;mso-position-horizontal-relative:text;mso-position-vertical:absolute;mso-position-vertical-relative:text;mso-width-percent:0;mso-height-percent:0;mso-width-relative:margin;mso-height-relative:margin;v-text-anchor:top" o:gfxdata="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" fillcolor="white [3212]" strokecolor="#f2f2f2 [3041]" strokeweight="3pt">
-                <v:shadow on="t" color="#622423 [1605]" opacity=".5" offset="1pt"/>
+              <v:shape id="Text Box 19" o:spid="_x0000_s1026" type="#_x0000_t202" style="position:absolute;margin-left:3.15pt;margin-top:45.6pt;width:451.75pt;height:220.1pt;z-index:251672576;visibility:visible;mso-wrap-style:square;mso-width-percent:0;mso-height-percent:0;mso-wrap-distance-left:9pt;mso-wrap-distance-top:0;mso-wrap-distance-right:9pt;mso-wrap-distance-bottom:0;mso-position-horizontal:absolute;mso-position-horizontal-relative:text;mso-position-vertical:absolute;mso-position-vertical-relative:text;mso-width-percent:0;mso-height-percent:0;mso-width-relative:margin;mso-height-relative:margin;v-text-anchor:top" o:gfxdata="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" filled="f" strokecolor="#f2f2f2 [3041]" strokeweight="3pt">
+                <v:shadow on="t" color="#622423 [1605]" opacity=".5" mv:blur="0" offset="1pt,2pt"/>
                 <v:textbox>
                   <w:txbxContent>
                     <w:p>
@@ -118,8 +112,6 @@
                       <w:r>
                         <w:t>infotext</w:t>
                       </w:r>
-                      <w:bookmarkStart w:id="1" w:name="_GoBack"/>
-                      <w:bookmarkEnd w:id="1"/>
                     </w:p>
                   </w:txbxContent>
                 </v:textbox>
@@ -431,6 +423,7 @@
       <w:r>
         <w:rPr>
           <w:noProof/>
+          <w:lang w:val="en-US" w:eastAsia="en-US"/>
         </w:rPr>
         <mc:AlternateContent>
           <mc:Choice Requires="wps">
@@ -497,7 +490,7 @@
               </wp:inline>
             </w:drawing>
           </mc:Choice>
-          <mc:Fallback>
+          <mc:Fallback xmlns:w15="http://schemas.microsoft.com/office/word/2012/wordml">
             <w:pict>
               <v:shape id="Text Box 22" o:spid="_x0000_s1027" type="#_x0000_t202" style="width:101.75pt;height:22.1pt;visibility:visible;mso-wrap-style:square;mso-left-percent:-10001;mso-top-percent:-10001;mso-position-horizontal:absolute;mso-position-horizontal-relative:char;mso-position-vertical:absolute;mso-position-vertical-relative:line;mso-left-percent:-10001;mso-top-percent:-10001;v-text-anchor:top" o:gfxdata="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" strokecolor="white [3212]">
                 <v:textbox>
@@ -528,6 +521,7 @@
       <w:r>
         <w:rPr>
           <w:noProof/>
+          <w:lang w:val="en-US" w:eastAsia="en-US"/>
         </w:rPr>
         <mc:AlternateContent>
           <mc:Choice Requires="wps">
@@ -576,7 +570,7 @@
                         <a:effectLst/>
                         <a:extLst>
                           <a:ext uri="{AF507438-7753-43e0-B8FC-AC1667EBCBE1}">
-                            <a14:hiddenEffects xmlns:a14="http://schemas.microsoft.com/office/drawing/2010/main" xmlns:w="http://schemas.openxmlformats.org/wordprocessingml/2006/main" xmlns:w10="urn:schemas-microsoft-com:office:word" xmlns:v="urn:schemas-microsoft-com:vml" xmlns:o="urn:schemas-microsoft-com:office:office" xmlns:mv="urn:schemas-microsoft-com:mac:vml" xmlns:mo="http://schemas.microsoft.com/office/mac/office/2008/main" xmlns="">
+                            <a14:hiddenEffects xmlns:a14="http://schemas.microsoft.com/office/drawing/2010/main">
                               <a:effectLst>
                                 <a:outerShdw dist="35921" dir="2700000" algn="ctr" rotWithShape="0">
                                   <a:srgbClr val="868686"/>
@@ -660,7 +654,7 @@
               </wp:inline>
             </w:drawing>
           </mc:Choice>
-          <mc:Fallback>
+          <mc:Fallback xmlns:w15="http://schemas.microsoft.com/office/word/2012/wordml">
             <w:pict>
               <v:shapetype w14:anchorId="76D53FA3" id="_x0000_t185" coordsize="21600,21600" o:spt="185" adj="3600" path="m@0,nfqx0@0l0@2qy@0,21600em@1,nfqx21600@0l21600@2qy@1,21600em@0,nsqx0@0l0@2qy@0,21600l@1,21600qx21600@2l21600@0qy@1,xe" filled="f">
                 <v:formulas>
@@ -753,12 +747,15 @@
           </mc:Fallback>
         </mc:AlternateContent>
       </w:r>
+      <w:bookmarkStart w:id="0" w:name="_GoBack"/>
+      <w:bookmarkEnd w:id="0"/>
     </w:p>
     <w:p/>
     <w:p>
       <w:r>
         <w:rPr>
           <w:noProof/>
+          <w:lang w:val="en-US" w:eastAsia="en-US"/>
         </w:rPr>
         <mc:AlternateContent>
           <mc:Choice Requires="wps">
@@ -825,7 +822,7 @@
               </wp:inline>
             </w:drawing>
           </mc:Choice>
-          <mc:Fallback>
+          <mc:Fallback xmlns:w15="http://schemas.microsoft.com/office/word/2012/wordml">
             <w:pict>
               <v:shape w14:anchorId="22BD050D" id="Text Box 23" o:spid="_x0000_s1029" type="#_x0000_t202" style="width:165.85pt;height:21pt;visibility:visible;mso-wrap-style:square;mso-left-percent:-10001;mso-top-percent:-10001;mso-position-horizontal:absolute;mso-position-horizontal-relative:char;mso-position-vertical:absolute;mso-position-vertical-relative:line;mso-left-percent:-10001;mso-top-percent:-10001;v-text-anchor:top" o:gfxdata="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" strokecolor="white [3212]">
                 <v:textbox>
@@ -856,6 +853,7 @@
       <w:r>
         <w:rPr>
           <w:noProof/>
+          <w:lang w:val="en-US" w:eastAsia="en-US"/>
         </w:rPr>
         <mc:AlternateContent>
           <mc:Choice Requires="wps">
@@ -904,7 +902,7 @@
                         <a:effectLst/>
                         <a:extLst>
                           <a:ext uri="{AF507438-7753-43e0-B8FC-AC1667EBCBE1}">
-                            <a14:hiddenEffects xmlns:a14="http://schemas.microsoft.com/office/drawing/2010/main" xmlns:w="http://schemas.openxmlformats.org/wordprocessingml/2006/main" xmlns:w10="urn:schemas-microsoft-com:office:word" xmlns:v="urn:schemas-microsoft-com:vml" xmlns:o="urn:schemas-microsoft-com:office:office" xmlns:mv="urn:schemas-microsoft-com:mac:vml" xmlns:mo="http://schemas.microsoft.com/office/mac/office/2008/main" xmlns="">
+                            <a14:hiddenEffects xmlns:a14="http://schemas.microsoft.com/office/drawing/2010/main">
                               <a:effectLst>
                                 <a:outerShdw dist="35921" dir="2700000" algn="ctr" rotWithShape="0">
                                   <a:srgbClr val="868686"/>
@@ -988,7 +986,7 @@
               </wp:inline>
             </w:drawing>
           </mc:Choice>
-          <mc:Fallback>
+          <mc:Fallback xmlns:w15="http://schemas.microsoft.com/office/word/2012/wordml">
             <w:pict>
               <v:shape id="_x0000_s1030" type="#_x0000_t185" style="width:71.7pt;height:43.35pt;visibility:visible;mso-wrap-style:none;mso-left-percent:-10001;mso-top-percent:-10001;mso-position-horizontal:absolute;mso-position-horizontal-relative:char;mso-position-vertical:absolute;mso-position-vertical-relative:line;mso-left-percent:-10001;mso-top-percent:-10001;v-text-anchor:top" o:gfxdata="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" adj="10800" filled="t" fillcolor="white [3201]" strokecolor="#c0504d [3205]" strokeweight="1pt">
                 <v:stroke dashstyle="dash"/>
@@ -1069,6 +1067,7 @@
         <w:rPr>
           <w:i/>
           <w:noProof/>
+          <w:lang w:val="en-US" w:eastAsia="en-US"/>
         </w:rPr>
         <mc:AlternateContent>
           <mc:Choice Requires="wps">
@@ -1135,7 +1134,7 @@
               </wp:inline>
             </w:drawing>
           </mc:Choice>
-          <mc:Fallback>
+          <mc:Fallback xmlns:w15="http://schemas.microsoft.com/office/word/2012/wordml">
             <w:pict>
               <v:shape id="Text Box 24" o:spid="_x0000_s1031" type="#_x0000_t202" style="width:180.85pt;height:21pt;visibility:visible;mso-wrap-style:square;mso-left-percent:-10001;mso-top-percent:-10001;mso-position-horizontal:absolute;mso-position-horizontal-relative:char;mso-position-vertical:absolute;mso-position-vertical-relative:line;mso-left-percent:-10001;mso-top-percent:-10001;v-text-anchor:top" o:gfxdata="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" strokecolor="white [3212]">
                 <v:textbox>
@@ -1166,6 +1165,7 @@
       <w:r>
         <w:rPr>
           <w:noProof/>
+          <w:lang w:val="en-US" w:eastAsia="en-US"/>
         </w:rPr>
         <mc:AlternateContent>
           <mc:Choice Requires="wps">
@@ -1214,7 +1214,7 @@
                         <a:effectLst/>
                         <a:extLst>
                           <a:ext uri="{AF507438-7753-43e0-B8FC-AC1667EBCBE1}">
-                            <a14:hiddenEffects xmlns:a14="http://schemas.microsoft.com/office/drawing/2010/main" xmlns:w="http://schemas.openxmlformats.org/wordprocessingml/2006/main" xmlns:w10="urn:schemas-microsoft-com:office:word" xmlns:v="urn:schemas-microsoft-com:vml" xmlns:o="urn:schemas-microsoft-com:office:office" xmlns:mv="urn:schemas-microsoft-com:mac:vml" xmlns:mo="http://schemas.microsoft.com/office/mac/office/2008/main" xmlns="">
+                            <a14:hiddenEffects xmlns:a14="http://schemas.microsoft.com/office/drawing/2010/main">
                               <a:effectLst>
                                 <a:outerShdw dist="35921" dir="2700000" algn="ctr" rotWithShape="0">
                                   <a:srgbClr val="868686"/>
@@ -1306,7 +1306,7 @@
               </wp:inline>
             </w:drawing>
           </mc:Choice>
-          <mc:Fallback>
+          <mc:Fallback xmlns:w15="http://schemas.microsoft.com/office/word/2012/wordml">
             <w:pict>
               <v:shape id="AutoShape 14" o:spid="_x0000_s1032" type="#_x0000_t185" style="width:78.8pt;height:68.6pt;visibility:visible;mso-wrap-style:none;mso-left-percent:-10001;mso-top-percent:-10001;mso-position-horizontal:absolute;mso-position-horizontal-relative:char;mso-position-vertical:absolute;mso-position-vertical-relative:line;mso-left-percent:-10001;mso-top-percent:-10001;v-text-anchor:top" o:gfxdata="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" adj="10800" filled="t" fillcolor="white [3201]" strokecolor="#c0504d [3205]" strokeweight="1pt">
                 <v:stroke dashstyle="dash"/>
@@ -1457,11 +1457,11 @@
         <w:tblLook w:val="04A0" w:firstRow="1" w:lastRow="0" w:firstColumn="1" w:lastColumn="0" w:noHBand="0" w:noVBand="1"/>
       </w:tblPr>
       <w:tblGrid>
-        <w:gridCol w:w="683"/>
-        <w:gridCol w:w="269"/>
-        <w:gridCol w:w="4990"/>
-        <w:gridCol w:w="215"/>
-        <w:gridCol w:w="2915"/>
+        <w:gridCol w:w="689"/>
+        <w:gridCol w:w="272"/>
+        <w:gridCol w:w="5040"/>
+        <w:gridCol w:w="217"/>
+        <w:gridCol w:w="2944"/>
       </w:tblGrid>
       <w:tr>
         <w:trPr>
@@ -1484,6 +1484,7 @@
                 <w:szCs w:val="28"/>
               </w:rPr>
             </w:pPr>
+            <w:proofErr w:type="spellStart"/>
             <w:r>
               <w:rPr>
                 <w:rFonts w:ascii="Calibri" w:eastAsia="Times New Roman" w:hAnsi="Calibri"/>
@@ -1494,6 +1495,7 @@
               </w:rPr>
               <w:t>customer</w:t>
             </w:r>
+            <w:proofErr w:type="spellEnd"/>
           </w:p>
         </w:tc>
         <w:tc>
@@ -1561,6 +1563,7 @@
                 <w:bCs/>
               </w:rPr>
             </w:pPr>
+            <w:proofErr w:type="spellStart"/>
             <w:r>
               <w:rPr>
                 <w:rFonts w:ascii="Calibri" w:eastAsia="Times New Roman" w:hAnsi="Calibri"/>
@@ -1568,6 +1571,7 @@
               </w:rPr>
               <w:t>assignemnttext</w:t>
             </w:r>
+            <w:proofErr w:type="spellEnd"/>
           </w:p>
         </w:tc>
       </w:tr>
@@ -1608,6 +1612,7 @@
                 <w:bCs/>
               </w:rPr>
             </w:pPr>
+            <w:proofErr w:type="spellStart"/>
             <w:r>
               <w:rPr>
                 <w:rFonts w:ascii="Calibri" w:eastAsia="Times New Roman" w:hAnsi="Calibri"/>
@@ -1615,6 +1620,7 @@
               </w:rPr>
               <w:t>assignmentrole</w:t>
             </w:r>
+            <w:proofErr w:type="spellEnd"/>
           </w:p>
         </w:tc>
       </w:tr>
@@ -1657,6 +1663,7 @@
                 <w:bCs/>
               </w:rPr>
             </w:pPr>
+            <w:proofErr w:type="spellStart"/>
             <w:r>
               <w:rPr>
                 <w:rFonts w:ascii="Calibri" w:eastAsia="Times New Roman" w:hAnsi="Calibri"/>
@@ -1664,6 +1671,7 @@
               </w:rPr>
               <w:t>assignmenttek</w:t>
             </w:r>
+            <w:proofErr w:type="spellEnd"/>
           </w:p>
         </w:tc>
       </w:tr>
@@ -1678,8 +1686,8 @@
       </w:pPr>
     </w:p>
     <w:sectPr>
-      <w:headerReference w:type="default" r:id="rId8"/>
-      <w:footerReference w:type="default" r:id="rId9"/>
+      <w:headerReference w:type="default" r:id="rId9"/>
+      <w:footerReference w:type="default" r:id="rId10"/>
       <w:pgSz w:w="11906" w:h="16838"/>
       <w:pgMar w:top="1417" w:right="1417" w:bottom="1417" w:left="1417" w:header="510" w:footer="227" w:gutter="0"/>
       <w:cols w:space="708"/>
@@ -1690,7 +1698,7 @@
 </file>
 
 <file path=word/endnotes.xml><?xml version="1.0" encoding="utf-8"?>
-<w:endnotes xmlns:wpc="http://schemas.microsoft.com/office/word/2010/wordprocessingCanvas" xmlns:mc="http://schemas.openxmlformats.org/markup-compatibility/2006" xmlns:o="urn:schemas-microsoft-com:office:office" xmlns:r="http://schemas.openxmlformats.org/officeDocument/2006/relationships" xmlns:m="http://schemas.openxmlformats.org/officeDocument/2006/math" xmlns:v="urn:schemas-microsoft-com:vml" xmlns:wp14="http://schemas.microsoft.com/office/word/2010/wordprocessingDrawing" xmlns:wp="http://schemas.openxmlformats.org/drawingml/2006/wordprocessingDrawing" xmlns:w10="urn:schemas-microsoft-com:office:word" xmlns:w="http://schemas.openxmlformats.org/wordprocessingml/2006/main" xmlns:w14="http://schemas.microsoft.com/office/word/2010/wordml" xmlns:w15="http://schemas.microsoft.com/office/word/2012/wordml" xmlns:wpg="http://schemas.microsoft.com/office/word/2010/wordprocessingGroup" xmlns:wpi="http://schemas.microsoft.com/office/word/2010/wordprocessingInk" xmlns:wne="http://schemas.microsoft.com/office/word/2006/wordml" xmlns:wps="http://schemas.microsoft.com/office/word/2010/wordprocessingShape" mc:Ignorable="w14 w15 wp14">
+<w:endnotes xmlns:wpc="http://schemas.microsoft.com/office/word/2010/wordprocessingCanvas" xmlns:mo="http://schemas.microsoft.com/office/mac/office/2008/main" xmlns:mc="http://schemas.openxmlformats.org/markup-compatibility/2006" xmlns:mv="urn:schemas-microsoft-com:mac:vml" xmlns:o="urn:schemas-microsoft-com:office:office" xmlns:r="http://schemas.openxmlformats.org/officeDocument/2006/relationships" xmlns:m="http://schemas.openxmlformats.org/officeDocument/2006/math" xmlns:v="urn:schemas-microsoft-com:vml" xmlns:wp14="http://schemas.microsoft.com/office/word/2010/wordprocessingDrawing" xmlns:wp="http://schemas.openxmlformats.org/drawingml/2006/wordprocessingDrawing" xmlns:w10="urn:schemas-microsoft-com:office:word" xmlns:w="http://schemas.openxmlformats.org/wordprocessingml/2006/main" xmlns:w14="http://schemas.microsoft.com/office/word/2010/wordml" xmlns:wpg="http://schemas.microsoft.com/office/word/2010/wordprocessingGroup" xmlns:wpi="http://schemas.microsoft.com/office/word/2010/wordprocessingInk" xmlns:wne="http://schemas.microsoft.com/office/word/2006/wordml" xmlns:wps="http://schemas.microsoft.com/office/word/2010/wordprocessingShape" mc:Ignorable="w14 wp14">
   <w:endnote w:type="separator" w:id="-1">
     <w:p>
       <w:pPr>
@@ -1715,45 +1723,71 @@
 </file>
 
 <file path=word/footer1.xml><?xml version="1.0" encoding="utf-8"?>
-<w:ftr xmlns:wpc="http://schemas.microsoft.com/office/word/2010/wordprocessingCanvas" xmlns:mc="http://schemas.openxmlformats.org/markup-compatibility/2006" xmlns:o="urn:schemas-microsoft-com:office:office" xmlns:r="http://schemas.openxmlformats.org/officeDocument/2006/relationships" xmlns:m="http://schemas.openxmlformats.org/officeDocument/2006/math" xmlns:v="urn:schemas-microsoft-com:vml" xmlns:wp14="http://schemas.microsoft.com/office/word/2010/wordprocessingDrawing" xmlns:wp="http://schemas.openxmlformats.org/drawingml/2006/wordprocessingDrawing" xmlns:w10="urn:schemas-microsoft-com:office:word" xmlns:w="http://schemas.openxmlformats.org/wordprocessingml/2006/main" xmlns:w14="http://schemas.microsoft.com/office/word/2010/wordml" xmlns:w15="http://schemas.microsoft.com/office/word/2012/wordml" xmlns:wpg="http://schemas.microsoft.com/office/word/2010/wordprocessingGroup" xmlns:wpi="http://schemas.microsoft.com/office/word/2010/wordprocessingInk" xmlns:wne="http://schemas.microsoft.com/office/word/2006/wordml" xmlns:wps="http://schemas.microsoft.com/office/word/2010/wordprocessingShape" mc:Ignorable="w14 w15 wp14">
+<w:ftr xmlns:wpc="http://schemas.microsoft.com/office/word/2010/wordprocessingCanvas" xmlns:mo="http://schemas.microsoft.com/office/mac/office/2008/main" xmlns:mc="http://schemas.openxmlformats.org/markup-compatibility/2006" xmlns:mv="urn:schemas-microsoft-com:mac:vml" xmlns:o="urn:schemas-microsoft-com:office:office" xmlns:r="http://schemas.openxmlformats.org/officeDocument/2006/relationships" xmlns:m="http://schemas.openxmlformats.org/officeDocument/2006/math" xmlns:v="urn:schemas-microsoft-com:vml" xmlns:wp14="http://schemas.microsoft.com/office/word/2010/wordprocessingDrawing" xmlns:wp="http://schemas.openxmlformats.org/drawingml/2006/wordprocessingDrawing" xmlns:w10="urn:schemas-microsoft-com:office:word" xmlns:w="http://schemas.openxmlformats.org/wordprocessingml/2006/main" xmlns:w14="http://schemas.microsoft.com/office/word/2010/wordml" xmlns:wpg="http://schemas.microsoft.com/office/word/2010/wordprocessingGroup" xmlns:wpi="http://schemas.microsoft.com/office/word/2010/wordprocessingInk" xmlns:wne="http://schemas.microsoft.com/office/word/2006/wordml" xmlns:wps="http://schemas.microsoft.com/office/word/2010/wordprocessingShape" mc:Ignorable="w14 wp14">
   <w:p>
     <w:pPr>
-      <w:pStyle w:val="Sidfot"/>
+      <w:pStyle w:val="Footer"/>
       <w:jc w:val="center"/>
     </w:pPr>
-    <w:fldSimple w:instr=" MERGEFIELD  employeename  \* MERGEFORMAT ">
-      <w:r>
-        <w:rPr>
-          <w:noProof/>
-        </w:rPr>
-        <w:t>«employeename»</w:t>
-      </w:r>
-    </w:fldSimple>
+    <w:r>
+      <w:fldChar w:fldCharType="begin"/>
+    </w:r>
+    <w:r>
+      <w:instrText xml:space="preserve"> MERGEFIELD  employeename  \* MERGEFORMAT </w:instrText>
+    </w:r>
+    <w:r>
+      <w:fldChar w:fldCharType="separate"/>
+    </w:r>
+    <w:r>
+      <w:rPr>
+        <w:noProof/>
+      </w:rPr>
+      <w:t>«employeename»</w:t>
+    </w:r>
+    <w:r>
+      <w:rPr>
+        <w:noProof/>
+      </w:rPr>
+      <w:fldChar w:fldCharType="end"/>
+    </w:r>
     <w:r>
       <w:t xml:space="preserve"> </w:t>
     </w:r>
     <w:r>
       <w:t xml:space="preserve">– </w:t>
     </w:r>
-    <w:fldSimple w:instr=" MERGEFIELD  employeerole  \* MERGEFORMAT ">
-      <w:r>
-        <w:rPr>
-          <w:noProof/>
-        </w:rPr>
-        <w:t>«employeerole»</w:t>
-      </w:r>
-    </w:fldSimple>
+    <w:r>
+      <w:fldChar w:fldCharType="begin"/>
+    </w:r>
+    <w:r>
+      <w:instrText xml:space="preserve"> MERGEFIELD  employeerole  \* MERGEFORMAT </w:instrText>
+    </w:r>
+    <w:r>
+      <w:fldChar w:fldCharType="separate"/>
+    </w:r>
+    <w:r>
+      <w:rPr>
+        <w:noProof/>
+      </w:rPr>
+      <w:t>«employeerole»</w:t>
+    </w:r>
+    <w:r>
+      <w:rPr>
+        <w:noProof/>
+      </w:rPr>
+      <w:fldChar w:fldCharType="end"/>
+    </w:r>
   </w:p>
   <w:p>
     <w:pPr>
-      <w:pStyle w:val="Sidfot"/>
+      <w:pStyle w:val="Footer"/>
     </w:pPr>
   </w:p>
 </w:ftr>
 </file>
 
 <file path=word/footnotes.xml><?xml version="1.0" encoding="utf-8"?>
-<w:footnotes xmlns:wpc="http://schemas.microsoft.com/office/word/2010/wordprocessingCanvas" xmlns:mc="http://schemas.openxmlformats.org/markup-compatibility/2006" xmlns:o="urn:schemas-microsoft-com:office:office" xmlns:r="http://schemas.openxmlformats.org/officeDocument/2006/relationships" xmlns:m="http://schemas.openxmlformats.org/officeDocument/2006/math" xmlns:v="urn:schemas-microsoft-com:vml" xmlns:wp14="http://schemas.microsoft.com/office/word/2010/wordprocessingDrawing" xmlns:wp="http://schemas.openxmlformats.org/drawingml/2006/wordprocessingDrawing" xmlns:w10="urn:schemas-microsoft-com:office:word" xmlns:w="http://schemas.openxmlformats.org/wordprocessingml/2006/main" xmlns:w14="http://schemas.microsoft.com/office/word/2010/wordml" xmlns:w15="http://schemas.microsoft.com/office/word/2012/wordml" xmlns:wpg="http://schemas.microsoft.com/office/word/2010/wordprocessingGroup" xmlns:wpi="http://schemas.microsoft.com/office/word/2010/wordprocessingInk" xmlns:wne="http://schemas.microsoft.com/office/word/2006/wordml" xmlns:wps="http://schemas.microsoft.com/office/word/2010/wordprocessingShape" mc:Ignorable="w14 w15 wp14">
+<w:footnotes xmlns:wpc="http://schemas.microsoft.com/office/word/2010/wordprocessingCanvas" xmlns:mo="http://schemas.microsoft.com/office/mac/office/2008/main" xmlns:mc="http://schemas.openxmlformats.org/markup-compatibility/2006" xmlns:mv="urn:schemas-microsoft-com:mac:vml" xmlns:o="urn:schemas-microsoft-com:office:office" xmlns:r="http://schemas.openxmlformats.org/officeDocument/2006/relationships" xmlns:m="http://schemas.openxmlformats.org/officeDocument/2006/math" xmlns:v="urn:schemas-microsoft-com:vml" xmlns:wp14="http://schemas.microsoft.com/office/word/2010/wordprocessingDrawing" xmlns:wp="http://schemas.openxmlformats.org/drawingml/2006/wordprocessingDrawing" xmlns:w10="urn:schemas-microsoft-com:office:word" xmlns:w="http://schemas.openxmlformats.org/wordprocessingml/2006/main" xmlns:w14="http://schemas.microsoft.com/office/word/2010/wordml" xmlns:wpg="http://schemas.microsoft.com/office/word/2010/wordprocessingGroup" xmlns:wpi="http://schemas.microsoft.com/office/word/2010/wordprocessingInk" xmlns:wne="http://schemas.microsoft.com/office/word/2006/wordml" xmlns:wps="http://schemas.microsoft.com/office/word/2010/wordprocessingShape" mc:Ignorable="w14 wp14">
   <w:footnote w:type="separator" w:id="-1">
     <w:p>
       <w:pPr>
@@ -1778,14 +1812,15 @@
 </file>
 
 <file path=word/header1.xml><?xml version="1.0" encoding="utf-8"?>
-<w:hdr xmlns:wpc="http://schemas.microsoft.com/office/word/2010/wordprocessingCanvas" xmlns:mc="http://schemas.openxmlformats.org/markup-compatibility/2006" xmlns:o="urn:schemas-microsoft-com:office:office" xmlns:r="http://schemas.openxmlformats.org/officeDocument/2006/relationships" xmlns:m="http://schemas.openxmlformats.org/officeDocument/2006/math" xmlns:v="urn:schemas-microsoft-com:vml" xmlns:wp14="http://schemas.microsoft.com/office/word/2010/wordprocessingDrawing" xmlns:wp="http://schemas.openxmlformats.org/drawingml/2006/wordprocessingDrawing" xmlns:w10="urn:schemas-microsoft-com:office:word" xmlns:w="http://schemas.openxmlformats.org/wordprocessingml/2006/main" xmlns:w14="http://schemas.microsoft.com/office/word/2010/wordml" xmlns:w15="http://schemas.microsoft.com/office/word/2012/wordml" xmlns:wpg="http://schemas.microsoft.com/office/word/2010/wordprocessingGroup" xmlns:wpi="http://schemas.microsoft.com/office/word/2010/wordprocessingInk" xmlns:wne="http://schemas.microsoft.com/office/word/2006/wordml" xmlns:wps="http://schemas.microsoft.com/office/word/2010/wordprocessingShape" mc:Ignorable="w14 w15 wp14">
+<w:hdr xmlns:wpc="http://schemas.microsoft.com/office/word/2010/wordprocessingCanvas" xmlns:mo="http://schemas.microsoft.com/office/mac/office/2008/main" xmlns:mc="http://schemas.openxmlformats.org/markup-compatibility/2006" xmlns:mv="urn:schemas-microsoft-com:mac:vml" xmlns:o="urn:schemas-microsoft-com:office:office" xmlns:r="http://schemas.openxmlformats.org/officeDocument/2006/relationships" xmlns:m="http://schemas.openxmlformats.org/officeDocument/2006/math" xmlns:v="urn:schemas-microsoft-com:vml" xmlns:wp14="http://schemas.microsoft.com/office/word/2010/wordprocessingDrawing" xmlns:wp="http://schemas.openxmlformats.org/drawingml/2006/wordprocessingDrawing" xmlns:w10="urn:schemas-microsoft-com:office:word" xmlns:w="http://schemas.openxmlformats.org/wordprocessingml/2006/main" xmlns:w14="http://schemas.microsoft.com/office/word/2010/wordml" xmlns:wpg="http://schemas.microsoft.com/office/word/2010/wordprocessingGroup" xmlns:wpi="http://schemas.microsoft.com/office/word/2010/wordprocessingInk" xmlns:wne="http://schemas.microsoft.com/office/word/2006/wordml" xmlns:wps="http://schemas.microsoft.com/office/word/2010/wordprocessingShape" mc:Ignorable="w14 wp14">
   <w:p>
     <w:pPr>
-      <w:pStyle w:val="Sidhuvud"/>
+      <w:pStyle w:val="Header"/>
     </w:pPr>
     <w:r>
       <w:rPr>
         <w:noProof/>
+        <w:lang w:val="en-US" w:eastAsia="en-US"/>
       </w:rPr>
       <w:drawing>
         <wp:anchor distT="0" distB="0" distL="114300" distR="114300" simplePos="0" relativeHeight="251658240" behindDoc="0" locked="0" layoutInCell="1" allowOverlap="1" wp14:anchorId="2DC5C8C2" wp14:editId="17B38542">
@@ -1872,12 +1907,12 @@
   </w:p>
   <w:p>
     <w:pPr>
-      <w:pStyle w:val="Sidhuvud"/>
+      <w:pStyle w:val="Header"/>
     </w:pPr>
   </w:p>
   <w:p>
     <w:pPr>
-      <w:pStyle w:val="Sidhuvud"/>
+      <w:pStyle w:val="Header"/>
       <w:rPr>
         <w:b/>
         <w:sz w:val="32"/>
@@ -1932,7 +1967,7 @@
   </w:p>
   <w:p>
     <w:pPr>
-      <w:pStyle w:val="Sidhuvud"/>
+      <w:pStyle w:val="Header"/>
       <w:rPr>
         <w:b/>
       </w:rPr>
@@ -1998,7 +2033,7 @@
   </w:p>
   <w:p>
     <w:pPr>
-      <w:pStyle w:val="Sidhuvud"/>
+      <w:pStyle w:val="Header"/>
       <w:rPr>
         <w:b/>
       </w:rPr>
@@ -2008,7 +2043,7 @@
 </file>
 
 <file path=word/numbering.xml><?xml version="1.0" encoding="utf-8"?>
-<w:numbering xmlns:wpc="http://schemas.microsoft.com/office/word/2010/wordprocessingCanvas" xmlns:mc="http://schemas.openxmlformats.org/markup-compatibility/2006" xmlns:o="urn:schemas-microsoft-com:office:office" xmlns:r="http://schemas.openxmlformats.org/officeDocument/2006/relationships" xmlns:m="http://schemas.openxmlformats.org/officeDocument/2006/math" xmlns:v="urn:schemas-microsoft-com:vml" xmlns:wp14="http://schemas.microsoft.com/office/word/2010/wordprocessingDrawing" xmlns:wp="http://schemas.openxmlformats.org/drawingml/2006/wordprocessingDrawing" xmlns:w10="urn:schemas-microsoft-com:office:word" xmlns:w="http://schemas.openxmlformats.org/wordprocessingml/2006/main" xmlns:w14="http://schemas.microsoft.com/office/word/2010/wordml" xmlns:w15="http://schemas.microsoft.com/office/word/2012/wordml" xmlns:wpg="http://schemas.microsoft.com/office/word/2010/wordprocessingGroup" xmlns:wpi="http://schemas.microsoft.com/office/word/2010/wordprocessingInk" xmlns:wne="http://schemas.microsoft.com/office/word/2006/wordml" xmlns:wps="http://schemas.microsoft.com/office/word/2010/wordprocessingShape" mc:Ignorable="w14 w15 wp14">
+<w:numbering xmlns:wpc="http://schemas.microsoft.com/office/word/2010/wordprocessingCanvas" xmlns:mo="http://schemas.microsoft.com/office/mac/office/2008/main" xmlns:mc="http://schemas.openxmlformats.org/markup-compatibility/2006" xmlns:mv="urn:schemas-microsoft-com:mac:vml" xmlns:o="urn:schemas-microsoft-com:office:office" xmlns:r="http://schemas.openxmlformats.org/officeDocument/2006/relationships" xmlns:m="http://schemas.openxmlformats.org/officeDocument/2006/math" xmlns:v="urn:schemas-microsoft-com:vml" xmlns:wp14="http://schemas.microsoft.com/office/word/2010/wordprocessingDrawing" xmlns:wp="http://schemas.openxmlformats.org/drawingml/2006/wordprocessingDrawing" xmlns:w10="urn:schemas-microsoft-com:office:word" xmlns:w="http://schemas.openxmlformats.org/wordprocessingml/2006/main" xmlns:w14="http://schemas.microsoft.com/office/word/2010/wordml" xmlns:wpg="http://schemas.microsoft.com/office/word/2010/wordprocessingGroup" xmlns:wpi="http://schemas.microsoft.com/office/word/2010/wordprocessingInk" xmlns:wne="http://schemas.microsoft.com/office/word/2006/wordml" xmlns:wps="http://schemas.microsoft.com/office/word/2010/wordprocessingShape" mc:Ignorable="w14 wp14">
   <w:abstractNum w:abstractNumId="0">
     <w:nsid w:val="FFFFFF88"/>
     <w:multiLevelType w:val="singleLevel"/>
@@ -2265,7 +2300,7 @@
 </file>
 
 <file path=word/styles.xml><?xml version="1.0" encoding="utf-8"?>
-<w:styles xmlns:mc="http://schemas.openxmlformats.org/markup-compatibility/2006" xmlns:r="http://schemas.openxmlformats.org/officeDocument/2006/relationships" xmlns:w="http://schemas.openxmlformats.org/wordprocessingml/2006/main" xmlns:w14="http://schemas.microsoft.com/office/word/2010/wordml" xmlns:w15="http://schemas.microsoft.com/office/word/2012/wordml" mc:Ignorable="w14 w15">
+<w:styles xmlns:mc="http://schemas.openxmlformats.org/markup-compatibility/2006" xmlns:r="http://schemas.openxmlformats.org/officeDocument/2006/relationships" xmlns:w="http://schemas.openxmlformats.org/wordprocessingml/2006/main" xmlns:w14="http://schemas.microsoft.com/office/word/2010/wordml" mc:Ignorable="w14">
   <w:docDefaults>
     <w:rPrDefault>
       <w:rPr>
@@ -2281,354 +2316,155 @@
       </w:pPr>
     </w:pPrDefault>
   </w:docDefaults>
-  <w:latentStyles w:defLockedState="0" w:defUIPriority="0" w:defSemiHidden="0" w:defUnhideWhenUsed="0" w:defQFormat="0" w:count="371">
-    <w:lsdException w:name="heading 7" w:semiHidden="1" w:unhideWhenUsed="1"/>
-    <w:lsdException w:name="heading 8" w:semiHidden="1" w:unhideWhenUsed="1"/>
-    <w:lsdException w:name="heading 9" w:semiHidden="1" w:unhideWhenUsed="1"/>
-    <w:lsdException w:name="index 1" w:semiHidden="1" w:unhideWhenUsed="1"/>
-    <w:lsdException w:name="index 2" w:semiHidden="1" w:unhideWhenUsed="1"/>
-    <w:lsdException w:name="index 3" w:semiHidden="1" w:unhideWhenUsed="1"/>
-    <w:lsdException w:name="index 4" w:semiHidden="1" w:unhideWhenUsed="1"/>
-    <w:lsdException w:name="index 5" w:semiHidden="1" w:unhideWhenUsed="1"/>
-    <w:lsdException w:name="index 6" w:semiHidden="1" w:unhideWhenUsed="1"/>
-    <w:lsdException w:name="index 7" w:semiHidden="1" w:unhideWhenUsed="1"/>
-    <w:lsdException w:name="index 8" w:semiHidden="1" w:unhideWhenUsed="1"/>
-    <w:lsdException w:name="index 9" w:semiHidden="1" w:unhideWhenUsed="1"/>
-    <w:lsdException w:name="toc 1" w:semiHidden="1" w:unhideWhenUsed="1"/>
-    <w:lsdException w:name="toc 2" w:semiHidden="1" w:unhideWhenUsed="1"/>
-    <w:lsdException w:name="toc 3" w:semiHidden="1" w:unhideWhenUsed="1"/>
-    <w:lsdException w:name="toc 4" w:semiHidden="1" w:unhideWhenUsed="1"/>
-    <w:lsdException w:name="toc 5" w:semiHidden="1" w:unhideWhenUsed="1"/>
-    <w:lsdException w:name="toc 6" w:semiHidden="1" w:unhideWhenUsed="1"/>
-    <w:lsdException w:name="toc 7" w:semiHidden="1" w:unhideWhenUsed="1"/>
-    <w:lsdException w:name="toc 8" w:semiHidden="1" w:unhideWhenUsed="1"/>
-    <w:lsdException w:name="toc 9" w:semiHidden="1" w:unhideWhenUsed="1"/>
-    <w:lsdException w:name="Normal Indent" w:semiHidden="1" w:unhideWhenUsed="1"/>
-    <w:lsdException w:name="footnote text" w:semiHidden="1" w:unhideWhenUsed="1"/>
-    <w:lsdException w:name="annotation text" w:semiHidden="1" w:unhideWhenUsed="1"/>
-    <w:lsdException w:name="header" w:semiHidden="1" w:unhideWhenUsed="1"/>
-    <w:lsdException w:name="footer" w:semiHidden="1" w:unhideWhenUsed="1"/>
-    <w:lsdException w:name="index heading" w:semiHidden="1" w:unhideWhenUsed="1"/>
-    <w:lsdException w:name="caption" w:semiHidden="1" w:unhideWhenUsed="1"/>
-    <w:lsdException w:name="table of figures" w:semiHidden="1" w:unhideWhenUsed="1"/>
-    <w:lsdException w:name="envelope address" w:semiHidden="1" w:unhideWhenUsed="1"/>
-    <w:lsdException w:name="envelope return" w:semiHidden="1" w:unhideWhenUsed="1"/>
-    <w:lsdException w:name="footnote reference" w:semiHidden="1" w:unhideWhenUsed="1"/>
-    <w:lsdException w:name="annotation reference" w:semiHidden="1" w:unhideWhenUsed="1"/>
-    <w:lsdException w:name="line number" w:semiHidden="1" w:unhideWhenUsed="1"/>
-    <w:lsdException w:name="page number" w:semiHidden="1" w:unhideWhenUsed="1"/>
-    <w:lsdException w:name="endnote reference" w:semiHidden="1" w:unhideWhenUsed="1"/>
-    <w:lsdException w:name="endnote text" w:semiHidden="1" w:unhideWhenUsed="1"/>
-    <w:lsdException w:name="table of authorities" w:semiHidden="1" w:unhideWhenUsed="1"/>
-    <w:lsdException w:name="macro" w:semiHidden="1" w:unhideWhenUsed="1"/>
-    <w:lsdException w:name="toa heading" w:semiHidden="1" w:unhideWhenUsed="1"/>
-    <w:lsdException w:name="List" w:semiHidden="1" w:unhideWhenUsed="1"/>
-    <w:lsdException w:name="List Bullet" w:semiHidden="1" w:unhideWhenUsed="1"/>
-    <w:lsdException w:name="List 2" w:semiHidden="1" w:unhideWhenUsed="1"/>
-    <w:lsdException w:name="List 3" w:semiHidden="1" w:unhideWhenUsed="1"/>
-    <w:lsdException w:name="List Bullet 2" w:semiHidden="1" w:unhideWhenUsed="1"/>
-    <w:lsdException w:name="List Bullet 3" w:semiHidden="1" w:unhideWhenUsed="1"/>
-    <w:lsdException w:name="List Bullet 4" w:semiHidden="1" w:unhideWhenUsed="1"/>
-    <w:lsdException w:name="List Bullet 5" w:semiHidden="1" w:unhideWhenUsed="1"/>
-    <w:lsdException w:name="List Number 2" w:semiHidden="1" w:unhideWhenUsed="1"/>
-    <w:lsdException w:name="List Number 3" w:semiHidden="1" w:unhideWhenUsed="1"/>
-    <w:lsdException w:name="List Number 4" w:semiHidden="1" w:unhideWhenUsed="1"/>
-    <w:lsdException w:name="List Number 5" w:semiHidden="1" w:unhideWhenUsed="1"/>
-    <w:lsdException w:name="Closing" w:semiHidden="1" w:unhideWhenUsed="1"/>
-    <w:lsdException w:name="Signature" w:semiHidden="1" w:unhideWhenUsed="1"/>
-    <w:lsdException w:name="Default Paragraph Font" w:semiHidden="1" w:unhideWhenUsed="1"/>
-    <w:lsdException w:name="Body Text" w:semiHidden="1" w:unhideWhenUsed="1"/>
-    <w:lsdException w:name="Body Text Indent" w:semiHidden="1" w:unhideWhenUsed="1"/>
-    <w:lsdException w:name="List Continue" w:semiHidden="1" w:unhideWhenUsed="1"/>
-    <w:lsdException w:name="List Continue 2" w:semiHidden="1" w:unhideWhenUsed="1"/>
-    <w:lsdException w:name="List Continue 3" w:semiHidden="1" w:unhideWhenUsed="1"/>
-    <w:lsdException w:name="List Continue 4" w:semiHidden="1" w:unhideWhenUsed="1"/>
-    <w:lsdException w:name="List Continue 5" w:semiHidden="1" w:unhideWhenUsed="1"/>
-    <w:lsdException w:name="Message Header" w:semiHidden="1" w:unhideWhenUsed="1"/>
-    <w:lsdException w:name="Body Text First Indent 2" w:semiHidden="1" w:unhideWhenUsed="1"/>
-    <w:lsdException w:name="Note Heading" w:semiHidden="1" w:unhideWhenUsed="1"/>
-    <w:lsdException w:name="Body Text 2" w:semiHidden="1" w:unhideWhenUsed="1"/>
-    <w:lsdException w:name="Body Text 3" w:semiHidden="1" w:unhideWhenUsed="1"/>
-    <w:lsdException w:name="Body Text Indent 2" w:semiHidden="1" w:unhideWhenUsed="1"/>
-    <w:lsdException w:name="Body Text Indent 3" w:semiHidden="1" w:unhideWhenUsed="1"/>
-    <w:lsdException w:name="Block Text" w:semiHidden="1" w:unhideWhenUsed="1"/>
-    <w:lsdException w:name="Hyperlink" w:semiHidden="1" w:unhideWhenUsed="1"/>
-    <w:lsdException w:name="FollowedHyperlink" w:semiHidden="1" w:unhideWhenUsed="1"/>
-    <w:lsdException w:name="Document Map" w:semiHidden="1" w:unhideWhenUsed="1"/>
-    <w:lsdException w:name="Plain Text" w:semiHidden="1" w:unhideWhenUsed="1"/>
-    <w:lsdException w:name="E-mail Signature" w:semiHidden="1" w:unhideWhenUsed="1"/>
-    <w:lsdException w:name="HTML Top of Form" w:semiHidden="1" w:unhideWhenUsed="1"/>
-    <w:lsdException w:name="HTML Bottom of Form" w:semiHidden="1" w:unhideWhenUsed="1"/>
-    <w:lsdException w:name="Normal (Web)" w:semiHidden="1" w:unhideWhenUsed="1"/>
-    <w:lsdException w:name="HTML Acronym" w:semiHidden="1" w:unhideWhenUsed="1"/>
-    <w:lsdException w:name="HTML Address" w:semiHidden="1" w:unhideWhenUsed="1"/>
-    <w:lsdException w:name="HTML Cite" w:semiHidden="1" w:unhideWhenUsed="1"/>
-    <w:lsdException w:name="HTML Code" w:semiHidden="1" w:unhideWhenUsed="1"/>
-    <w:lsdException w:name="HTML Definition" w:semiHidden="1" w:unhideWhenUsed="1"/>
-    <w:lsdException w:name="HTML Keyboard" w:semiHidden="1" w:unhideWhenUsed="1"/>
-    <w:lsdException w:name="HTML Preformatted" w:semiHidden="1" w:unhideWhenUsed="1"/>
-    <w:lsdException w:name="HTML Sample" w:semiHidden="1" w:unhideWhenUsed="1"/>
-    <w:lsdException w:name="HTML Typewriter" w:semiHidden="1" w:unhideWhenUsed="1"/>
-    <w:lsdException w:name="HTML Variable" w:semiHidden="1" w:unhideWhenUsed="1"/>
-    <w:lsdException w:name="Normal Table" w:semiHidden="1" w:unhideWhenUsed="1"/>
-    <w:lsdException w:name="annotation subject" w:semiHidden="1" w:unhideWhenUsed="1"/>
-    <w:lsdException w:name="No List" w:semiHidden="1" w:unhideWhenUsed="1"/>
-    <w:lsdException w:name="Outline List 1" w:semiHidden="1" w:unhideWhenUsed="1"/>
-    <w:lsdException w:name="Outline List 2" w:semiHidden="1" w:unhideWhenUsed="1"/>
-    <w:lsdException w:name="Outline List 3" w:semiHidden="1" w:unhideWhenUsed="1"/>
-    <w:lsdException w:name="Table Simple 1" w:semiHidden="1" w:unhideWhenUsed="1"/>
-    <w:lsdException w:name="Table Simple 2" w:semiHidden="1" w:unhideWhenUsed="1"/>
-    <w:lsdException w:name="Table Simple 3" w:semiHidden="1" w:unhideWhenUsed="1"/>
-    <w:lsdException w:name="Table Classic 1" w:semiHidden="1" w:unhideWhenUsed="1"/>
-    <w:lsdException w:name="Table Classic 2" w:semiHidden="1" w:unhideWhenUsed="1"/>
-    <w:lsdException w:name="Table Classic 3" w:semiHidden="1" w:unhideWhenUsed="1"/>
-    <w:lsdException w:name="Table Classic 4" w:semiHidden="1" w:unhideWhenUsed="1"/>
-    <w:lsdException w:name="Table Colorful 1" w:semiHidden="1" w:unhideWhenUsed="1"/>
-    <w:lsdException w:name="Table Colorful 2" w:semiHidden="1" w:unhideWhenUsed="1"/>
-    <w:lsdException w:name="Table Colorful 3" w:semiHidden="1" w:unhideWhenUsed="1"/>
-    <w:lsdException w:name="Table Columns 1" w:semiHidden="1" w:unhideWhenUsed="1"/>
-    <w:lsdException w:name="Table Columns 2" w:semiHidden="1" w:unhideWhenUsed="1"/>
-    <w:lsdException w:name="Table Columns 3" w:semiHidden="1" w:unhideWhenUsed="1"/>
-    <w:lsdException w:name="Table Columns 4" w:semiHidden="1" w:unhideWhenUsed="1"/>
-    <w:lsdException w:name="Table Columns 5" w:semiHidden="1" w:unhideWhenUsed="1"/>
-    <w:lsdException w:name="Table Grid 1" w:semiHidden="1" w:unhideWhenUsed="1"/>
-    <w:lsdException w:name="Table Grid 2" w:semiHidden="1" w:unhideWhenUsed="1"/>
-    <w:lsdException w:name="Table Grid 3" w:semiHidden="1" w:unhideWhenUsed="1"/>
-    <w:lsdException w:name="Table Grid 4" w:semiHidden="1" w:unhideWhenUsed="1"/>
-    <w:lsdException w:name="Table Grid 5" w:semiHidden="1" w:unhideWhenUsed="1"/>
-    <w:lsdException w:name="Table Grid 6" w:semiHidden="1" w:unhideWhenUsed="1"/>
-    <w:lsdException w:name="Table Grid 7" w:semiHidden="1" w:unhideWhenUsed="1"/>
-    <w:lsdException w:name="Table Grid 8" w:semiHidden="1" w:unhideWhenUsed="1"/>
-    <w:lsdException w:name="Table List 1" w:semiHidden="1" w:unhideWhenUsed="1"/>
-    <w:lsdException w:name="Table List 2" w:semiHidden="1" w:unhideWhenUsed="1"/>
-    <w:lsdException w:name="Table List 3" w:semiHidden="1" w:unhideWhenUsed="1"/>
-    <w:lsdException w:name="Table List 4" w:semiHidden="1" w:unhideWhenUsed="1"/>
-    <w:lsdException w:name="Table List 5" w:semiHidden="1" w:unhideWhenUsed="1"/>
-    <w:lsdException w:name="Table List 6" w:semiHidden="1" w:unhideWhenUsed="1"/>
-    <w:lsdException w:name="Table List 7" w:semiHidden="1" w:unhideWhenUsed="1"/>
-    <w:lsdException w:name="Table List 8" w:semiHidden="1" w:unhideWhenUsed="1"/>
-    <w:lsdException w:name="Table 3D effects 1" w:semiHidden="1" w:unhideWhenUsed="1"/>
-    <w:lsdException w:name="Table 3D effects 2" w:semiHidden="1" w:unhideWhenUsed="1"/>
-    <w:lsdException w:name="Table 3D effects 3" w:semiHidden="1" w:unhideWhenUsed="1"/>
-    <w:lsdException w:name="Table Contemporary" w:semiHidden="1" w:unhideWhenUsed="1"/>
-    <w:lsdException w:name="Table Elegant" w:semiHidden="1" w:unhideWhenUsed="1"/>
-    <w:lsdException w:name="Table Professional" w:semiHidden="1" w:unhideWhenUsed="1"/>
-    <w:lsdException w:name="Table Subtle 1" w:semiHidden="1" w:unhideWhenUsed="1"/>
-    <w:lsdException w:name="Table Subtle 2" w:semiHidden="1" w:unhideWhenUsed="1"/>
-    <w:lsdException w:name="Table Web 1" w:semiHidden="1" w:unhideWhenUsed="1"/>
-    <w:lsdException w:name="Table Web 2" w:semiHidden="1" w:unhideWhenUsed="1"/>
-    <w:lsdException w:name="Table Web 3" w:semiHidden="1" w:unhideWhenUsed="1"/>
-    <w:lsdException w:name="Balloon Text" w:semiHidden="1" w:unhideWhenUsed="1"/>
-    <w:lsdException w:name="Table Grid" w:uiPriority="59"/>
-    <w:lsdException w:name="Table Theme" w:semiHidden="1" w:unhideWhenUsed="1"/>
-    <w:lsdException w:name="Light Shading"/>
-    <w:lsdException w:name="Light List"/>
-    <w:lsdException w:name="Light Grid"/>
-    <w:lsdException w:name="Medium Shading 1"/>
-    <w:lsdException w:name="Medium Shading 2"/>
-    <w:lsdException w:name="Medium List 1"/>
-    <w:lsdException w:name="Medium List 2"/>
-    <w:lsdException w:name="Medium Grid 1"/>
-    <w:lsdException w:name="Medium Grid 2"/>
-    <w:lsdException w:name="Medium Grid 3"/>
-    <w:lsdException w:name="Dark List"/>
-    <w:lsdException w:name="Colorful Shading"/>
-    <w:lsdException w:name="Colorful List"/>
-    <w:lsdException w:name="Colorful Grid"/>
-    <w:lsdException w:name="Light Shading Accent 1"/>
-    <w:lsdException w:name="Light List Accent 1"/>
-    <w:lsdException w:name="Light Grid Accent 1"/>
-    <w:lsdException w:name="Medium Shading 1 Accent 1"/>
-    <w:lsdException w:name="Medium Shading 2 Accent 1"/>
-    <w:lsdException w:name="Medium List 1 Accent 1"/>
-    <w:lsdException w:name="Revision" w:semiHidden="1"/>
-    <w:lsdException w:name="Medium List 2 Accent 1"/>
-    <w:lsdException w:name="Medium Grid 1 Accent 1"/>
-    <w:lsdException w:name="Medium Grid 2 Accent 1"/>
-    <w:lsdException w:name="Medium Grid 3 Accent 1"/>
-    <w:lsdException w:name="Dark List Accent 1"/>
-    <w:lsdException w:name="Colorful Shading Accent 1"/>
-    <w:lsdException w:name="Colorful List Accent 1"/>
-    <w:lsdException w:name="Colorful Grid Accent 1"/>
-    <w:lsdException w:name="Light Shading Accent 2"/>
-    <w:lsdException w:name="Light List Accent 2"/>
-    <w:lsdException w:name="Light Grid Accent 2"/>
-    <w:lsdException w:name="Medium Shading 1 Accent 2"/>
-    <w:lsdException w:name="Medium Shading 2 Accent 2"/>
-    <w:lsdException w:name="Medium List 1 Accent 2"/>
-    <w:lsdException w:name="Medium List 2 Accent 2"/>
-    <w:lsdException w:name="Medium Grid 1 Accent 2"/>
-    <w:lsdException w:name="Medium Grid 2 Accent 2"/>
-    <w:lsdException w:name="Medium Grid 3 Accent 2"/>
-    <w:lsdException w:name="Dark List Accent 2"/>
-    <w:lsdException w:name="Colorful Shading Accent 2"/>
-    <w:lsdException w:name="Colorful List Accent 2"/>
-    <w:lsdException w:name="Colorful Grid Accent 2"/>
-    <w:lsdException w:name="Light Shading Accent 3"/>
-    <w:lsdException w:name="Light List Accent 3"/>
-    <w:lsdException w:name="Light Grid Accent 3"/>
-    <w:lsdException w:name="Medium Shading 1 Accent 3"/>
-    <w:lsdException w:name="Medium Shading 2 Accent 3"/>
-    <w:lsdException w:name="Medium List 1 Accent 3"/>
-    <w:lsdException w:name="Medium List 2 Accent 3"/>
-    <w:lsdException w:name="Medium Grid 1 Accent 3"/>
-    <w:lsdException w:name="Medium Grid 2 Accent 3"/>
-    <w:lsdException w:name="Medium Grid 3 Accent 3"/>
-    <w:lsdException w:name="Dark List Accent 3"/>
-    <w:lsdException w:name="Colorful Shading Accent 3"/>
-    <w:lsdException w:name="Colorful List Accent 3"/>
-    <w:lsdException w:name="Colorful Grid Accent 3"/>
-    <w:lsdException w:name="Light Shading Accent 4"/>
-    <w:lsdException w:name="Light List Accent 4"/>
-    <w:lsdException w:name="Light Grid Accent 4"/>
-    <w:lsdException w:name="Medium Shading 1 Accent 4"/>
-    <w:lsdException w:name="Medium Shading 2 Accent 4"/>
-    <w:lsdException w:name="Medium List 1 Accent 4"/>
-    <w:lsdException w:name="Medium List 2 Accent 4"/>
-    <w:lsdException w:name="Medium Grid 1 Accent 4"/>
-    <w:lsdException w:name="Medium Grid 2 Accent 4"/>
-    <w:lsdException w:name="Medium Grid 3 Accent 4"/>
-    <w:lsdException w:name="Dark List Accent 4"/>
-    <w:lsdException w:name="Colorful Shading Accent 4"/>
-    <w:lsdException w:name="Colorful List Accent 4"/>
-    <w:lsdException w:name="Colorful Grid Accent 4"/>
-    <w:lsdException w:name="Light Shading Accent 5"/>
-    <w:lsdException w:name="Light List Accent 5"/>
-    <w:lsdException w:name="Light Grid Accent 5"/>
-    <w:lsdException w:name="Medium Shading 1 Accent 5"/>
-    <w:lsdException w:name="Medium Shading 2 Accent 5"/>
-    <w:lsdException w:name="Medium List 1 Accent 5"/>
-    <w:lsdException w:name="Medium List 2 Accent 5"/>
-    <w:lsdException w:name="Medium Grid 1 Accent 5"/>
-    <w:lsdException w:name="Medium Grid 2 Accent 5"/>
-    <w:lsdException w:name="Medium Grid 3 Accent 5"/>
-    <w:lsdException w:name="Dark List Accent 5"/>
-    <w:lsdException w:name="Colorful Shading Accent 5"/>
-    <w:lsdException w:name="Colorful List Accent 5"/>
-    <w:lsdException w:name="Colorful Grid Accent 5"/>
-    <w:lsdException w:name="Light Shading Accent 6"/>
-    <w:lsdException w:name="Light List Accent 6"/>
-    <w:lsdException w:name="Light Grid Accent 6"/>
-    <w:lsdException w:name="Medium Shading 1 Accent 6"/>
-    <w:lsdException w:name="Medium Shading 2 Accent 6"/>
-    <w:lsdException w:name="Medium List 1 Accent 6"/>
-    <w:lsdException w:name="Medium List 2 Accent 6"/>
-    <w:lsdException w:name="Medium Grid 1 Accent 6"/>
-    <w:lsdException w:name="Medium Grid 2 Accent 6"/>
-    <w:lsdException w:name="Medium Grid 3 Accent 6"/>
-    <w:lsdException w:name="Dark List Accent 6"/>
-    <w:lsdException w:name="Colorful Shading Accent 6"/>
-    <w:lsdException w:name="Colorful List Accent 6"/>
-    <w:lsdException w:name="Colorful Grid Accent 6"/>
-    <w:lsdException w:name="Bibliography" w:semiHidden="1" w:unhideWhenUsed="1"/>
-    <w:lsdException w:name="TOC Heading" w:semiHidden="1" w:unhideWhenUsed="1"/>
-    <w:lsdException w:name="Grid Table 4" w:uiPriority="49"/>
-    <w:lsdException w:name="Grid Table 5 Dark" w:uiPriority="50"/>
-    <w:lsdException w:name="Grid Table 6 Colorful" w:uiPriority="51"/>
-    <w:lsdException w:name="Grid Table 7 Colorful" w:uiPriority="52"/>
-    <w:lsdException w:name="Grid Table 1 Light Accent 1" w:uiPriority="46"/>
-    <w:lsdException w:name="Grid Table 2 Accent 1" w:uiPriority="47"/>
-    <w:lsdException w:name="Grid Table 3 Accent 1" w:uiPriority="48"/>
-    <w:lsdException w:name="Grid Table 4 Accent 1" w:uiPriority="49"/>
-    <w:lsdException w:name="Grid Table 5 Dark Accent 1" w:uiPriority="50"/>
-    <w:lsdException w:name="Grid Table 6 Colorful Accent 1" w:uiPriority="51"/>
-    <w:lsdException w:name="Grid Table 7 Colorful Accent 1" w:uiPriority="52"/>
-    <w:lsdException w:name="Grid Table 1 Light Accent 2" w:uiPriority="46"/>
-    <w:lsdException w:name="Grid Table 2 Accent 2" w:uiPriority="47"/>
-    <w:lsdException w:name="Grid Table 3 Accent 2" w:uiPriority="48"/>
-    <w:lsdException w:name="Grid Table 4 Accent 2" w:uiPriority="49"/>
-    <w:lsdException w:name="Grid Table 5 Dark Accent 2" w:uiPriority="50"/>
-    <w:lsdException w:name="Grid Table 6 Colorful Accent 2" w:uiPriority="51"/>
-    <w:lsdException w:name="Grid Table 7 Colorful Accent 2" w:uiPriority="52"/>
-    <w:lsdException w:name="Grid Table 1 Light Accent 3" w:uiPriority="46"/>
-    <w:lsdException w:name="Grid Table 2 Accent 3" w:uiPriority="47"/>
-    <w:lsdException w:name="Grid Table 3 Accent 3" w:uiPriority="48"/>
-    <w:lsdException w:name="Grid Table 4 Accent 3" w:uiPriority="49"/>
-    <w:lsdException w:name="Grid Table 5 Dark Accent 3" w:uiPriority="50"/>
-    <w:lsdException w:name="Grid Table 6 Colorful Accent 3" w:uiPriority="51"/>
-    <w:lsdException w:name="Grid Table 7 Colorful Accent 3" w:uiPriority="52"/>
-    <w:lsdException w:name="Grid Table 1 Light Accent 4" w:uiPriority="46"/>
-    <w:lsdException w:name="Grid Table 2 Accent 4" w:uiPriority="47"/>
-    <w:lsdException w:name="Grid Table 3 Accent 4" w:uiPriority="48"/>
-    <w:lsdException w:name="Grid Table 4 Accent 4" w:uiPriority="49"/>
-    <w:lsdException w:name="Grid Table 5 Dark Accent 4" w:uiPriority="50"/>
-    <w:lsdException w:name="Grid Table 6 Colorful Accent 4" w:uiPriority="51"/>
-    <w:lsdException w:name="Grid Table 7 Colorful Accent 4" w:uiPriority="52"/>
-    <w:lsdException w:name="Grid Table 1 Light Accent 5" w:uiPriority="46"/>
-    <w:lsdException w:name="Grid Table 2 Accent 5" w:uiPriority="47"/>
-    <w:lsdException w:name="Grid Table 3 Accent 5" w:uiPriority="48"/>
-    <w:lsdException w:name="Grid Table 4 Accent 5" w:uiPriority="49"/>
-    <w:lsdException w:name="Grid Table 5 Dark Accent 5" w:uiPriority="50"/>
-    <w:lsdException w:name="Grid Table 6 Colorful Accent 5" w:uiPriority="51"/>
-    <w:lsdException w:name="Grid Table 7 Colorful Accent 5" w:uiPriority="52"/>
-    <w:lsdException w:name="Grid Table 1 Light Accent 6" w:uiPriority="46"/>
-    <w:lsdException w:name="Grid Table 2 Accent 6" w:uiPriority="47"/>
-    <w:lsdException w:name="Grid Table 3 Accent 6" w:uiPriority="48"/>
-    <w:lsdException w:name="Grid Table 4 Accent 6" w:uiPriority="49"/>
-    <w:lsdException w:name="Grid Table 5 Dark Accent 6" w:uiPriority="50"/>
-    <w:lsdException w:name="Grid Table 6 Colorful Accent 6" w:uiPriority="51"/>
-    <w:lsdException w:name="Grid Table 7 Colorful Accent 6" w:uiPriority="52"/>
-    <w:lsdException w:name="List Table 1 Light" w:uiPriority="46"/>
-    <w:lsdException w:name="List Table 2" w:uiPriority="47"/>
-    <w:lsdException w:name="List Table 3" w:uiPriority="48"/>
-    <w:lsdException w:name="List Table 4" w:uiPriority="49"/>
-    <w:lsdException w:name="List Table 5 Dark" w:uiPriority="50"/>
-    <w:lsdException w:name="List Table 6 Colorful" w:uiPriority="51"/>
-    <w:lsdException w:name="List Table 7 Colorful" w:uiPriority="52"/>
-    <w:lsdException w:name="List Table 1 Light Accent 1" w:uiPriority="46"/>
-    <w:lsdException w:name="List Table 2 Accent 1" w:uiPriority="47"/>
-    <w:lsdException w:name="List Table 3 Accent 1" w:uiPriority="48"/>
-    <w:lsdException w:name="List Table 4 Accent 1" w:uiPriority="49"/>
-    <w:lsdException w:name="List Table 5 Dark Accent 1" w:uiPriority="50"/>
-    <w:lsdException w:name="List Table 6 Colorful Accent 1" w:uiPriority="51"/>
-    <w:lsdException w:name="List Table 7 Colorful Accent 1" w:uiPriority="52"/>
-    <w:lsdException w:name="List Table 1 Light Accent 2" w:uiPriority="46"/>
-    <w:lsdException w:name="List Table 2 Accent 2" w:uiPriority="47"/>
-    <w:lsdException w:name="List Table 3 Accent 2" w:uiPriority="48"/>
-    <w:lsdException w:name="List Table 4 Accent 2" w:uiPriority="49"/>
-    <w:lsdException w:name="List Table 5 Dark Accent 2" w:uiPriority="50"/>
-    <w:lsdException w:name="List Table 6 Colorful Accent 2" w:uiPriority="51"/>
-    <w:lsdException w:name="List Table 7 Colorful Accent 2" w:uiPriority="52"/>
-    <w:lsdException w:name="List Table 1 Light Accent 3" w:uiPriority="46"/>
-    <w:lsdException w:name="List Table 2 Accent 3" w:uiPriority="47"/>
-    <w:lsdException w:name="List Table 3 Accent 3" w:uiPriority="48"/>
-    <w:lsdException w:name="List Table 4 Accent 3" w:uiPriority="49"/>
-    <w:lsdException w:name="List Table 5 Dark Accent 3" w:uiPriority="50"/>
-    <w:lsdException w:name="List Table 6 Colorful Accent 3" w:uiPriority="51"/>
-    <w:lsdException w:name="List Table 7 Colorful Accent 3" w:uiPriority="52"/>
-    <w:lsdException w:name="List Table 1 Light Accent 4" w:uiPriority="46"/>
-    <w:lsdException w:name="List Table 2 Accent 4" w:uiPriority="47"/>
-    <w:lsdException w:name="List Table 3 Accent 4" w:uiPriority="48"/>
-    <w:lsdException w:name="List Table 4 Accent 4" w:uiPriority="49"/>
-    <w:lsdException w:name="List Table 5 Dark Accent 4" w:uiPriority="50"/>
-    <w:lsdException w:name="List Table 6 Colorful Accent 4" w:uiPriority="51"/>
-    <w:lsdException w:name="List Table 7 Colorful Accent 4" w:uiPriority="52"/>
-    <w:lsdException w:name="List Table 1 Light Accent 5" w:uiPriority="46"/>
-    <w:lsdException w:name="List Table 2 Accent 5" w:uiPriority="47"/>
-    <w:lsdException w:name="List Table 3 Accent 5" w:uiPriority="48"/>
-    <w:lsdException w:name="List Table 4 Accent 5" w:uiPriority="49"/>
-    <w:lsdException w:name="List Table 5 Dark Accent 5" w:uiPriority="50"/>
-    <w:lsdException w:name="List Table 6 Colorful Accent 5" w:uiPriority="51"/>
-    <w:lsdException w:name="List Table 7 Colorful Accent 5" w:uiPriority="52"/>
-    <w:lsdException w:name="List Table 1 Light Accent 6" w:uiPriority="46"/>
-    <w:lsdException w:name="List Table 2 Accent 6" w:uiPriority="47"/>
-    <w:lsdException w:name="List Table 3 Accent 6" w:uiPriority="48"/>
-    <w:lsdException w:name="List Table 4 Accent 6" w:uiPriority="49"/>
-    <w:lsdException w:name="List Table 5 Dark Accent 6" w:uiPriority="50"/>
-    <w:lsdException w:name="List Table 6 Colorful Accent 6" w:uiPriority="51"/>
-    <w:lsdException w:name="List Table 7 Colorful Accent 6" w:uiPriority="52"/>
+  <w:latentStyles w:defLockedState="0" w:defUIPriority="0" w:defSemiHidden="1" w:defUnhideWhenUsed="1" w:defQFormat="0" w:count="276">
+    <w:lsdException w:name="Normal" w:semiHidden="0" w:unhideWhenUsed="0"/>
+    <w:lsdException w:name="heading 1" w:semiHidden="0" w:unhideWhenUsed="0"/>
+    <w:lsdException w:name="heading 2" w:semiHidden="0" w:unhideWhenUsed="0"/>
+    <w:lsdException w:name="heading 3" w:semiHidden="0" w:unhideWhenUsed="0"/>
+    <w:lsdException w:name="heading 4" w:semiHidden="0" w:unhideWhenUsed="0"/>
+    <w:lsdException w:name="heading 5" w:semiHidden="0" w:unhideWhenUsed="0"/>
+    <w:lsdException w:name="heading 6" w:semiHidden="0" w:unhideWhenUsed="0"/>
+    <w:lsdException w:name="List Number" w:semiHidden="0" w:unhideWhenUsed="0"/>
+    <w:lsdException w:name="List 4" w:semiHidden="0" w:unhideWhenUsed="0"/>
+    <w:lsdException w:name="List 5" w:semiHidden="0" w:unhideWhenUsed="0"/>
+    <w:lsdException w:name="Title" w:semiHidden="0" w:unhideWhenUsed="0"/>
+    <w:lsdException w:name="Subtitle" w:semiHidden="0" w:unhideWhenUsed="0"/>
+    <w:lsdException w:name="Salutation" w:semiHidden="0" w:unhideWhenUsed="0"/>
+    <w:lsdException w:name="Date" w:semiHidden="0" w:unhideWhenUsed="0"/>
+    <w:lsdException w:name="Body Text First Indent" w:semiHidden="0" w:unhideWhenUsed="0"/>
+    <w:lsdException w:name="Strong" w:semiHidden="0" w:unhideWhenUsed="0"/>
+    <w:lsdException w:name="Emphasis" w:semiHidden="0" w:unhideWhenUsed="0"/>
+    <w:lsdException w:name="Table Grid" w:semiHidden="0" w:uiPriority="59" w:unhideWhenUsed="0"/>
+    <w:lsdException w:name="Note Level 1" w:semiHidden="0" w:unhideWhenUsed="0"/>
+    <w:lsdException w:name="Note Level 2" w:semiHidden="0" w:unhideWhenUsed="0"/>
+    <w:lsdException w:name="Note Level 3" w:semiHidden="0" w:unhideWhenUsed="0"/>
+    <w:lsdException w:name="Note Level 4" w:semiHidden="0" w:unhideWhenUsed="0"/>
+    <w:lsdException w:name="Note Level 5" w:semiHidden="0" w:unhideWhenUsed="0"/>
+    <w:lsdException w:name="Note Level 6" w:semiHidden="0" w:unhideWhenUsed="0"/>
+    <w:lsdException w:name="Note Level 7" w:semiHidden="0" w:unhideWhenUsed="0"/>
+    <w:lsdException w:name="Note Level 8" w:semiHidden="0" w:unhideWhenUsed="0"/>
+    <w:lsdException w:name="Note Level 9" w:semiHidden="0" w:unhideWhenUsed="0"/>
+    <w:lsdException w:name="Placeholder Text" w:semiHidden="0" w:unhideWhenUsed="0"/>
+    <w:lsdException w:name="No Spacing" w:semiHidden="0" w:unhideWhenUsed="0"/>
+    <w:lsdException w:name="Light Shading" w:semiHidden="0" w:unhideWhenUsed="0"/>
+    <w:lsdException w:name="Light List" w:semiHidden="0" w:unhideWhenUsed="0"/>
+    <w:lsdException w:name="Light Grid" w:semiHidden="0" w:unhideWhenUsed="0"/>
+    <w:lsdException w:name="Medium Shading 1" w:semiHidden="0" w:unhideWhenUsed="0"/>
+    <w:lsdException w:name="Medium Shading 2" w:semiHidden="0" w:unhideWhenUsed="0"/>
+    <w:lsdException w:name="Medium List 1" w:semiHidden="0" w:unhideWhenUsed="0"/>
+    <w:lsdException w:name="Medium List 2" w:semiHidden="0" w:unhideWhenUsed="0"/>
+    <w:lsdException w:name="Medium Grid 1" w:semiHidden="0" w:unhideWhenUsed="0"/>
+    <w:lsdException w:name="Medium Grid 2" w:semiHidden="0" w:unhideWhenUsed="0"/>
+    <w:lsdException w:name="Medium Grid 3" w:semiHidden="0" w:unhideWhenUsed="0"/>
+    <w:lsdException w:name="Dark List" w:semiHidden="0" w:unhideWhenUsed="0"/>
+    <w:lsdException w:name="Colorful Shading" w:semiHidden="0" w:unhideWhenUsed="0"/>
+    <w:lsdException w:name="Colorful List" w:semiHidden="0" w:unhideWhenUsed="0"/>
+    <w:lsdException w:name="Colorful Grid" w:semiHidden="0" w:unhideWhenUsed="0"/>
+    <w:lsdException w:name="Light Shading Accent 1" w:semiHidden="0" w:unhideWhenUsed="0"/>
+    <w:lsdException w:name="Light List Accent 1" w:semiHidden="0" w:unhideWhenUsed="0"/>
+    <w:lsdException w:name="Light Grid Accent 1" w:semiHidden="0" w:unhideWhenUsed="0"/>
+    <w:lsdException w:name="Medium Shading 1 Accent 1" w:semiHidden="0" w:unhideWhenUsed="0"/>
+    <w:lsdException w:name="Medium Shading 2 Accent 1" w:semiHidden="0" w:unhideWhenUsed="0"/>
+    <w:lsdException w:name="Medium List 1 Accent 1" w:semiHidden="0" w:unhideWhenUsed="0"/>
+    <w:lsdException w:name="Revision" w:unhideWhenUsed="0"/>
+    <w:lsdException w:name="List Paragraph" w:semiHidden="0" w:unhideWhenUsed="0"/>
+    <w:lsdException w:name="Quote" w:semiHidden="0" w:unhideWhenUsed="0"/>
+    <w:lsdException w:name="Intense Quote" w:semiHidden="0" w:unhideWhenUsed="0"/>
+    <w:lsdException w:name="Medium List 2 Accent 1" w:semiHidden="0" w:unhideWhenUsed="0"/>
+    <w:lsdException w:name="Medium Grid 1 Accent 1" w:semiHidden="0" w:unhideWhenUsed="0"/>
+    <w:lsdException w:name="Medium Grid 2 Accent 1" w:semiHidden="0" w:unhideWhenUsed="0"/>
+    <w:lsdException w:name="Medium Grid 3 Accent 1" w:semiHidden="0" w:unhideWhenUsed="0"/>
+    <w:lsdException w:name="Dark List Accent 1" w:semiHidden="0" w:unhideWhenUsed="0"/>
+    <w:lsdException w:name="Colorful Shading Accent 1" w:semiHidden="0" w:unhideWhenUsed="0"/>
+    <w:lsdException w:name="Colorful List Accent 1" w:semiHidden="0" w:unhideWhenUsed="0"/>
+    <w:lsdException w:name="Colorful Grid Accent 1" w:semiHidden="0" w:unhideWhenUsed="0"/>
+    <w:lsdException w:name="Light Shading Accent 2" w:semiHidden="0" w:unhideWhenUsed="0"/>
+    <w:lsdException w:name="Light List Accent 2" w:semiHidden="0" w:unhideWhenUsed="0"/>
+    <w:lsdException w:name="Light Grid Accent 2" w:semiHidden="0" w:unhideWhenUsed="0"/>
+    <w:lsdException w:name="Medium Shading 1 Accent 2" w:semiHidden="0" w:unhideWhenUsed="0"/>
+    <w:lsdException w:name="Medium Shading 2 Accent 2" w:semiHidden="0" w:unhideWhenUsed="0"/>
+    <w:lsdException w:name="Medium List 1 Accent 2" w:semiHidden="0" w:unhideWhenUsed="0"/>
+    <w:lsdException w:name="Medium List 2 Accent 2" w:semiHidden="0" w:unhideWhenUsed="0"/>
+    <w:lsdException w:name="Medium Grid 1 Accent 2" w:semiHidden="0" w:unhideWhenUsed="0"/>
+    <w:lsdException w:name="Medium Grid 2 Accent 2" w:semiHidden="0" w:unhideWhenUsed="0"/>
+    <w:lsdException w:name="Medium Grid 3 Accent 2" w:semiHidden="0" w:unhideWhenUsed="0"/>
+    <w:lsdException w:name="Dark List Accent 2" w:semiHidden="0" w:unhideWhenUsed="0"/>
+    <w:lsdException w:name="Colorful Shading Accent 2" w:semiHidden="0" w:unhideWhenUsed="0"/>
+    <w:lsdException w:name="Colorful List Accent 2" w:semiHidden="0" w:unhideWhenUsed="0"/>
+    <w:lsdException w:name="Colorful Grid Accent 2" w:semiHidden="0" w:unhideWhenUsed="0"/>
+    <w:lsdException w:name="Light Shading Accent 3" w:semiHidden="0" w:unhideWhenUsed="0"/>
+    <w:lsdException w:name="Light List Accent 3" w:semiHidden="0" w:unhideWhenUsed="0"/>
+    <w:lsdException w:name="Light Grid Accent 3" w:semiHidden="0" w:unhideWhenUsed="0"/>
+    <w:lsdException w:name="Medium Shading 1 Accent 3" w:semiHidden="0" w:unhideWhenUsed="0"/>
+    <w:lsdException w:name="Medium Shading 2 Accent 3" w:semiHidden="0" w:unhideWhenUsed="0"/>
+    <w:lsdException w:name="Medium List 1 Accent 3" w:semiHidden="0" w:unhideWhenUsed="0"/>
+    <w:lsdException w:name="Medium List 2 Accent 3" w:semiHidden="0" w:unhideWhenUsed="0"/>
+    <w:lsdException w:name="Medium Grid 1 Accent 3" w:semiHidden="0" w:unhideWhenUsed="0"/>
+    <w:lsdException w:name="Medium Grid 2 Accent 3" w:semiHidden="0" w:unhideWhenUsed="0"/>
+    <w:lsdException w:name="Medium Grid 3 Accent 3" w:semiHidden="0" w:unhideWhenUsed="0"/>
+    <w:lsdException w:name="Dark List Accent 3" w:semiHidden="0" w:unhideWhenUsed="0"/>
+    <w:lsdException w:name="Colorful Shading Accent 3" w:semiHidden="0" w:unhideWhenUsed="0"/>
+    <w:lsdException w:name="Colorful List Accent 3" w:semiHidden="0" w:unhideWhenUsed="0"/>
+    <w:lsdException w:name="Colorful Grid Accent 3" w:semiHidden="0" w:unhideWhenUsed="0"/>
+    <w:lsdException w:name="Light Shading Accent 4" w:semiHidden="0" w:unhideWhenUsed="0"/>
+    <w:lsdException w:name="Light List Accent 4" w:semiHidden="0" w:unhideWhenUsed="0"/>
+    <w:lsdException w:name="Light Grid Accent 4" w:semiHidden="0" w:unhideWhenUsed="0"/>
+    <w:lsdException w:name="Medium Shading 1 Accent 4" w:semiHidden="0" w:unhideWhenUsed="0"/>
+    <w:lsdException w:name="Medium Shading 2 Accent 4" w:semiHidden="0" w:unhideWhenUsed="0"/>
+    <w:lsdException w:name="Medium List 1 Accent 4" w:semiHidden="0" w:unhideWhenUsed="0"/>
+    <w:lsdException w:name="Medium List 2 Accent 4" w:semiHidden="0" w:unhideWhenUsed="0"/>
+    <w:lsdException w:name="Medium Grid 1 Accent 4" w:semiHidden="0" w:unhideWhenUsed="0"/>
+    <w:lsdException w:name="Medium Grid 2 Accent 4" w:semiHidden="0" w:unhideWhenUsed="0"/>
+    <w:lsdException w:name="Medium Grid 3 Accent 4" w:semiHidden="0" w:unhideWhenUsed="0"/>
+    <w:lsdException w:name="Dark List Accent 4" w:semiHidden="0" w:unhideWhenUsed="0"/>
+    <w:lsdException w:name="Colorful Shading Accent 4" w:semiHidden="0" w:unhideWhenUsed="0"/>
+    <w:lsdException w:name="Colorful List Accent 4" w:semiHidden="0" w:unhideWhenUsed="0"/>
+    <w:lsdException w:name="Colorful Grid Accent 4" w:semiHidden="0" w:unhideWhenUsed="0"/>
+    <w:lsdException w:name="Light Shading Accent 5" w:semiHidden="0" w:unhideWhenUsed="0"/>
+    <w:lsdException w:name="Light List Accent 5" w:semiHidden="0" w:unhideWhenUsed="0"/>
+    <w:lsdException w:name="Light Grid Accent 5" w:semiHidden="0" w:unhideWhenUsed="0"/>
+    <w:lsdException w:name="Medium Shading 1 Accent 5" w:semiHidden="0" w:unhideWhenUsed="0"/>
+    <w:lsdException w:name="Medium Shading 2 Accent 5" w:semiHidden="0" w:unhideWhenUsed="0"/>
+    <w:lsdException w:name="Medium List 1 Accent 5" w:semiHidden="0" w:unhideWhenUsed="0"/>
+    <w:lsdException w:name="Medium List 2 Accent 5" w:semiHidden="0" w:unhideWhenUsed="0"/>
+    <w:lsdException w:name="Medium Grid 1 Accent 5" w:semiHidden="0" w:unhideWhenUsed="0"/>
+    <w:lsdException w:name="Medium Grid 2 Accent 5" w:semiHidden="0" w:unhideWhenUsed="0"/>
+    <w:lsdException w:name="Medium Grid 3 Accent 5" w:semiHidden="0" w:unhideWhenUsed="0"/>
+    <w:lsdException w:name="Dark List Accent 5" w:semiHidden="0" w:unhideWhenUsed="0"/>
+    <w:lsdException w:name="Colorful Shading Accent 5" w:semiHidden="0" w:unhideWhenUsed="0"/>
+    <w:lsdException w:name="Colorful List Accent 5" w:semiHidden="0" w:unhideWhenUsed="0"/>
+    <w:lsdException w:name="Colorful Grid Accent 5" w:semiHidden="0" w:unhideWhenUsed="0"/>
+    <w:lsdException w:name="Light Shading Accent 6" w:semiHidden="0" w:unhideWhenUsed="0"/>
+    <w:lsdException w:name="Light List Accent 6" w:semiHidden="0" w:unhideWhenUsed="0"/>
+    <w:lsdException w:name="Light Grid Accent 6" w:semiHidden="0" w:unhideWhenUsed="0"/>
+    <w:lsdException w:name="Medium Shading 1 Accent 6" w:semiHidden="0" w:unhideWhenUsed="0"/>
+    <w:lsdException w:name="Medium Shading 2 Accent 6" w:semiHidden="0" w:unhideWhenUsed="0"/>
+    <w:lsdException w:name="Medium List 1 Accent 6" w:semiHidden="0" w:unhideWhenUsed="0"/>
+    <w:lsdException w:name="Medium List 2 Accent 6" w:semiHidden="0" w:unhideWhenUsed="0"/>
+    <w:lsdException w:name="Medium Grid 1 Accent 6" w:semiHidden="0" w:unhideWhenUsed="0"/>
+    <w:lsdException w:name="Medium Grid 2 Accent 6" w:semiHidden="0" w:unhideWhenUsed="0"/>
+    <w:lsdException w:name="Medium Grid 3 Accent 6" w:semiHidden="0" w:unhideWhenUsed="0"/>
+    <w:lsdException w:name="Dark List Accent 6" w:semiHidden="0" w:unhideWhenUsed="0"/>
+    <w:lsdException w:name="Colorful Shading Accent 6" w:semiHidden="0" w:unhideWhenUsed="0"/>
+    <w:lsdException w:name="Colorful List Accent 6" w:semiHidden="0" w:unhideWhenUsed="0"/>
+    <w:lsdException w:name="Colorful Grid Accent 6" w:semiHidden="0" w:unhideWhenUsed="0"/>
+    <w:lsdException w:name="Subtle Emphasis" w:semiHidden="0" w:unhideWhenUsed="0"/>
+    <w:lsdException w:name="Intense Emphasis" w:semiHidden="0" w:unhideWhenUsed="0"/>
+    <w:lsdException w:name="Subtle Reference" w:semiHidden="0" w:unhideWhenUsed="0"/>
+    <w:lsdException w:name="Intense Reference" w:semiHidden="0" w:unhideWhenUsed="0"/>
+    <w:lsdException w:name="Book Title" w:semiHidden="0" w:unhideWhenUsed="0"/>
   </w:latentStyles>
   <w:style w:type="paragraph" w:default="1" w:styleId="Normal">
     <w:name w:val="Normal"/>
     <w:qFormat/>
   </w:style>
-  <w:style w:type="character" w:default="1" w:styleId="Standardstycketeckensnitt">
+  <w:style w:type="character" w:default="1" w:styleId="DefaultParagraphFont">
     <w:name w:val="Default Paragraph Font"/>
     <w:uiPriority w:val="1"/>
     <w:semiHidden/>
     <w:unhideWhenUsed/>
   </w:style>
-  <w:style w:type="table" w:default="1" w:styleId="Normaltabell">
+  <w:style w:type="table" w:default="1" w:styleId="TableNormal">
     <w:name w:val="Normal Table"/>
     <w:uiPriority w:val="99"/>
     <w:semiHidden/>
@@ -2643,16 +2479,16 @@
       </w:tblCellMar>
     </w:tblPr>
   </w:style>
-  <w:style w:type="numbering" w:default="1" w:styleId="Ingenlista">
+  <w:style w:type="numbering" w:default="1" w:styleId="NoList">
     <w:name w:val="No List"/>
     <w:uiPriority w:val="99"/>
     <w:semiHidden/>
     <w:unhideWhenUsed/>
   </w:style>
-  <w:style w:type="paragraph" w:styleId="Ballongtext">
+  <w:style w:type="paragraph" w:styleId="BalloonText">
     <w:name w:val="Balloon Text"/>
     <w:basedOn w:val="Normal"/>
-    <w:link w:val="BallongtextChar"/>
+    <w:link w:val="BalloonTextChar"/>
     <w:uiPriority w:val="99"/>
     <w:semiHidden/>
     <w:unhideWhenUsed/>
@@ -2666,10 +2502,10 @@
       <w:szCs w:val="16"/>
     </w:rPr>
   </w:style>
-  <w:style w:type="character" w:customStyle="1" w:styleId="BallongtextChar">
-    <w:name w:val="Ballongtext Char"/>
-    <w:basedOn w:val="Standardstycketeckensnitt"/>
-    <w:link w:val="Ballongtext"/>
+  <w:style w:type="character" w:customStyle="1" w:styleId="BalloonTextChar">
+    <w:name w:val="Balloon Text Char"/>
+    <w:basedOn w:val="DefaultParagraphFont"/>
+    <w:link w:val="BalloonText"/>
     <w:uiPriority w:val="99"/>
     <w:semiHidden/>
     <w:rsid w:val="006C022F"/>
@@ -2679,10 +2515,10 @@
       <w:szCs w:val="16"/>
     </w:rPr>
   </w:style>
-  <w:style w:type="paragraph" w:styleId="Sidhuvud">
+  <w:style w:type="paragraph" w:styleId="Header">
     <w:name w:val="header"/>
     <w:basedOn w:val="Normal"/>
-    <w:link w:val="SidhuvudChar"/>
+    <w:link w:val="HeaderChar"/>
     <w:uiPriority w:val="99"/>
     <w:unhideWhenUsed/>
     <w:rsid w:val="006C022F"/>
@@ -2694,17 +2530,17 @@
       <w:spacing w:after="0" w:line="240" w:lineRule="auto"/>
     </w:pPr>
   </w:style>
-  <w:style w:type="character" w:customStyle="1" w:styleId="SidhuvudChar">
-    <w:name w:val="Sidhuvud Char"/>
-    <w:basedOn w:val="Standardstycketeckensnitt"/>
-    <w:link w:val="Sidhuvud"/>
+  <w:style w:type="character" w:customStyle="1" w:styleId="HeaderChar">
+    <w:name w:val="Header Char"/>
+    <w:basedOn w:val="DefaultParagraphFont"/>
+    <w:link w:val="Header"/>
     <w:uiPriority w:val="99"/>
     <w:rsid w:val="006C022F"/>
   </w:style>
-  <w:style w:type="paragraph" w:styleId="Sidfot">
+  <w:style w:type="paragraph" w:styleId="Footer">
     <w:name w:val="footer"/>
     <w:basedOn w:val="Normal"/>
-    <w:link w:val="SidfotChar"/>
+    <w:link w:val="FooterChar"/>
     <w:uiPriority w:val="99"/>
     <w:unhideWhenUsed/>
     <w:rsid w:val="006C022F"/>
@@ -2716,10 +2552,10 @@
       <w:spacing w:after="0" w:line="240" w:lineRule="auto"/>
     </w:pPr>
   </w:style>
-  <w:style w:type="character" w:customStyle="1" w:styleId="SidfotChar">
-    <w:name w:val="Sidfot Char"/>
-    <w:basedOn w:val="Standardstycketeckensnitt"/>
-    <w:link w:val="Sidfot"/>
+  <w:style w:type="character" w:customStyle="1" w:styleId="FooterChar">
+    <w:name w:val="Footer Char"/>
+    <w:basedOn w:val="DefaultParagraphFont"/>
+    <w:link w:val="Footer"/>
     <w:uiPriority w:val="99"/>
     <w:rsid w:val="006C022F"/>
   </w:style>
@@ -2752,15 +2588,16 @@
       <w:lang w:eastAsia="en-US"/>
     </w:rPr>
   </w:style>
-  <w:style w:type="table" w:styleId="Tabellrutnt">
+  <w:style w:type="table" w:styleId="TableGrid">
     <w:name w:val="Table Grid"/>
-    <w:basedOn w:val="Normaltabell"/>
+    <w:basedOn w:val="TableNormal"/>
     <w:uiPriority w:val="59"/>
     <w:rsid w:val="00E977B2"/>
     <w:pPr>
       <w:spacing w:after="0" w:line="240" w:lineRule="auto"/>
     </w:pPr>
     <w:tblPr>
+      <w:tblInd w:w="0" w:type="dxa"/>
       <w:tblBorders>
         <w:top w:val="single" w:sz="4" w:space="0" w:color="auto"/>
         <w:left w:val="single" w:sz="4" w:space="0" w:color="auto"/>
@@ -2769,9 +2606,15 @@
         <w:insideH w:val="single" w:sz="4" w:space="0" w:color="auto"/>
         <w:insideV w:val="single" w:sz="4" w:space="0" w:color="auto"/>
       </w:tblBorders>
+      <w:tblCellMar>
+        <w:top w:w="0" w:type="dxa"/>
+        <w:left w:w="108" w:type="dxa"/>
+        <w:bottom w:w="0" w:type="dxa"/>
+        <w:right w:w="108" w:type="dxa"/>
+      </w:tblCellMar>
     </w:tblPr>
   </w:style>
-  <w:style w:type="paragraph" w:styleId="Liststycke">
+  <w:style w:type="paragraph" w:styleId="ListParagraph">
     <w:name w:val="List Paragraph"/>
     <w:basedOn w:val="Normal"/>
     <w:rsid w:val="00865017"/>
@@ -2782,7 +2625,7 @@
   </w:style>
   <w:style w:type="character" w:customStyle="1" w:styleId="apple-converted-space">
     <w:name w:val="apple-converted-space"/>
-    <w:basedOn w:val="Standardstycketeckensnitt"/>
+    <w:basedOn w:val="DefaultParagraphFont"/>
     <w:rsid w:val="003919BE"/>
   </w:style>
   <w:style w:type="paragraph" w:styleId="Revision">
@@ -2793,9 +2636,357 @@
       <w:spacing w:after="0" w:line="240" w:lineRule="auto"/>
     </w:pPr>
   </w:style>
-  <w:style w:type="character" w:styleId="Platshllartext">
+  <w:style w:type="character" w:styleId="PlaceholderText">
     <w:name w:val="Placeholder Text"/>
-    <w:basedOn w:val="Standardstycketeckensnitt"/>
+    <w:basedOn w:val="DefaultParagraphFont"/>
+    <w:rsid w:val="00C340C4"/>
+    <w:rPr>
+      <w:color w:val="808080"/>
+    </w:rPr>
+  </w:style>
+</w:styles>
+</file>
+
+<file path=word/stylesWithEffects.xml><?xml version="1.0" encoding="utf-8"?>
+<w:styles xmlns:wpc="http://schemas.microsoft.com/office/word/2010/wordprocessingCanvas" xmlns:mo="http://schemas.microsoft.com/office/mac/office/2008/main" xmlns:mc="http://schemas.openxmlformats.org/markup-compatibility/2006" xmlns:mv="urn:schemas-microsoft-com:mac:vml" xmlns:o="urn:schemas-microsoft-com:office:office" xmlns:r="http://schemas.openxmlformats.org/officeDocument/2006/relationships" xmlns:m="http://schemas.openxmlformats.org/officeDocument/2006/math" xmlns:v="urn:schemas-microsoft-com:vml" xmlns:wp14="http://schemas.microsoft.com/office/word/2010/wordprocessingDrawing" xmlns:wp="http://schemas.openxmlformats.org/drawingml/2006/wordprocessingDrawing" xmlns:w10="urn:schemas-microsoft-com:office:word" xmlns:w="http://schemas.openxmlformats.org/wordprocessingml/2006/main" xmlns:w14="http://schemas.microsoft.com/office/word/2010/wordml" xmlns:wpg="http://schemas.microsoft.com/office/word/2010/wordprocessingGroup" xmlns:wpi="http://schemas.microsoft.com/office/word/2010/wordprocessingInk" xmlns:wne="http://schemas.microsoft.com/office/word/2006/wordml" xmlns:wps="http://schemas.microsoft.com/office/word/2010/wordprocessingShape" mc:Ignorable="w14 wp14">
+  <w:docDefaults>
+    <w:rPrDefault>
+      <w:rPr>
+        <w:rFonts w:asciiTheme="minorHAnsi" w:eastAsiaTheme="minorEastAsia" w:hAnsiTheme="minorHAnsi" w:cstheme="minorBidi"/>
+        <w:sz w:val="22"/>
+        <w:szCs w:val="22"/>
+        <w:lang w:val="sv-SE" w:eastAsia="sv-SE" w:bidi="ar-SA"/>
+      </w:rPr>
+    </w:rPrDefault>
+    <w:pPrDefault>
+      <w:pPr>
+        <w:spacing w:after="200" w:line="276" w:lineRule="auto"/>
+      </w:pPr>
+    </w:pPrDefault>
+  </w:docDefaults>
+  <w:latentStyles w:defLockedState="0" w:defUIPriority="0" w:defSemiHidden="1" w:defUnhideWhenUsed="1" w:defQFormat="0" w:count="276">
+    <w:lsdException w:name="Normal" w:semiHidden="0" w:unhideWhenUsed="0"/>
+    <w:lsdException w:name="heading 1" w:semiHidden="0" w:unhideWhenUsed="0"/>
+    <w:lsdException w:name="heading 2" w:semiHidden="0" w:unhideWhenUsed="0"/>
+    <w:lsdException w:name="heading 3" w:semiHidden="0" w:unhideWhenUsed="0"/>
+    <w:lsdException w:name="heading 4" w:semiHidden="0" w:unhideWhenUsed="0"/>
+    <w:lsdException w:name="heading 5" w:semiHidden="0" w:unhideWhenUsed="0"/>
+    <w:lsdException w:name="heading 6" w:semiHidden="0" w:unhideWhenUsed="0"/>
+    <w:lsdException w:name="List Number" w:semiHidden="0" w:unhideWhenUsed="0"/>
+    <w:lsdException w:name="List 4" w:semiHidden="0" w:unhideWhenUsed="0"/>
+    <w:lsdException w:name="List 5" w:semiHidden="0" w:unhideWhenUsed="0"/>
+    <w:lsdException w:name="Title" w:semiHidden="0" w:unhideWhenUsed="0"/>
+    <w:lsdException w:name="Subtitle" w:semiHidden="0" w:unhideWhenUsed="0"/>
+    <w:lsdException w:name="Salutation" w:semiHidden="0" w:unhideWhenUsed="0"/>
+    <w:lsdException w:name="Date" w:semiHidden="0" w:unhideWhenUsed="0"/>
+    <w:lsdException w:name="Body Text First Indent" w:semiHidden="0" w:unhideWhenUsed="0"/>
+    <w:lsdException w:name="Strong" w:semiHidden="0" w:unhideWhenUsed="0"/>
+    <w:lsdException w:name="Emphasis" w:semiHidden="0" w:unhideWhenUsed="0"/>
+    <w:lsdException w:name="Table Grid" w:semiHidden="0" w:uiPriority="59" w:unhideWhenUsed="0"/>
+    <w:lsdException w:name="Note Level 1" w:semiHidden="0" w:unhideWhenUsed="0"/>
+    <w:lsdException w:name="Note Level 2" w:semiHidden="0" w:unhideWhenUsed="0"/>
+    <w:lsdException w:name="Note Level 3" w:semiHidden="0" w:unhideWhenUsed="0"/>
+    <w:lsdException w:name="Note Level 4" w:semiHidden="0" w:unhideWhenUsed="0"/>
+    <w:lsdException w:name="Note Level 5" w:semiHidden="0" w:unhideWhenUsed="0"/>
+    <w:lsdException w:name="Note Level 6" w:semiHidden="0" w:unhideWhenUsed="0"/>
+    <w:lsdException w:name="Note Level 7" w:semiHidden="0" w:unhideWhenUsed="0"/>
+    <w:lsdException w:name="Note Level 8" w:semiHidden="0" w:unhideWhenUsed="0"/>
+    <w:lsdException w:name="Note Level 9" w:semiHidden="0" w:unhideWhenUsed="0"/>
+    <w:lsdException w:name="Placeholder Text" w:semiHidden="0" w:unhideWhenUsed="0"/>
+    <w:lsdException w:name="No Spacing" w:semiHidden="0" w:unhideWhenUsed="0"/>
+    <w:lsdException w:name="Light Shading" w:semiHidden="0" w:unhideWhenUsed="0"/>
+    <w:lsdException w:name="Light List" w:semiHidden="0" w:unhideWhenUsed="0"/>
+    <w:lsdException w:name="Light Grid" w:semiHidden="0" w:unhideWhenUsed="0"/>
+    <w:lsdException w:name="Medium Shading 1" w:semiHidden="0" w:unhideWhenUsed="0"/>
+    <w:lsdException w:name="Medium Shading 2" w:semiHidden="0" w:unhideWhenUsed="0"/>
+    <w:lsdException w:name="Medium List 1" w:semiHidden="0" w:unhideWhenUsed="0"/>
+    <w:lsdException w:name="Medium List 2" w:semiHidden="0" w:unhideWhenUsed="0"/>
+    <w:lsdException w:name="Medium Grid 1" w:semiHidden="0" w:unhideWhenUsed="0"/>
+    <w:lsdException w:name="Medium Grid 2" w:semiHidden="0" w:unhideWhenUsed="0"/>
+    <w:lsdException w:name="Medium Grid 3" w:semiHidden="0" w:unhideWhenUsed="0"/>
+    <w:lsdException w:name="Dark List" w:semiHidden="0" w:unhideWhenUsed="0"/>
+    <w:lsdException w:name="Colorful Shading" w:semiHidden="0" w:unhideWhenUsed="0"/>
+    <w:lsdException w:name="Colorful List" w:semiHidden="0" w:unhideWhenUsed="0"/>
+    <w:lsdException w:name="Colorful Grid" w:semiHidden="0" w:unhideWhenUsed="0"/>
+    <w:lsdException w:name="Light Shading Accent 1" w:semiHidden="0" w:unhideWhenUsed="0"/>
+    <w:lsdException w:name="Light List Accent 1" w:semiHidden="0" w:unhideWhenUsed="0"/>
+    <w:lsdException w:name="Light Grid Accent 1" w:semiHidden="0" w:unhideWhenUsed="0"/>
+    <w:lsdException w:name="Medium Shading 1 Accent 1" w:semiHidden="0" w:unhideWhenUsed="0"/>
+    <w:lsdException w:name="Medium Shading 2 Accent 1" w:semiHidden="0" w:unhideWhenUsed="0"/>
+    <w:lsdException w:name="Medium List 1 Accent 1" w:semiHidden="0" w:unhideWhenUsed="0"/>
+    <w:lsdException w:name="Revision" w:unhideWhenUsed="0"/>
+    <w:lsdException w:name="List Paragraph" w:semiHidden="0" w:unhideWhenUsed="0"/>
+    <w:lsdException w:name="Quote" w:semiHidden="0" w:unhideWhenUsed="0"/>
+    <w:lsdException w:name="Intense Quote" w:semiHidden="0" w:unhideWhenUsed="0"/>
+    <w:lsdException w:name="Medium List 2 Accent 1" w:semiHidden="0" w:unhideWhenUsed="0"/>
+    <w:lsdException w:name="Medium Grid 1 Accent 1" w:semiHidden="0" w:unhideWhenUsed="0"/>
+    <w:lsdException w:name="Medium Grid 2 Accent 1" w:semiHidden="0" w:unhideWhenUsed="0"/>
+    <w:lsdException w:name="Medium Grid 3 Accent 1" w:semiHidden="0" w:unhideWhenUsed="0"/>
+    <w:lsdException w:name="Dark List Accent 1" w:semiHidden="0" w:unhideWhenUsed="0"/>
+    <w:lsdException w:name="Colorful Shading Accent 1" w:semiHidden="0" w:unhideWhenUsed="0"/>
+    <w:lsdException w:name="Colorful List Accent 1" w:semiHidden="0" w:unhideWhenUsed="0"/>
+    <w:lsdException w:name="Colorful Grid Accent 1" w:semiHidden="0" w:unhideWhenUsed="0"/>
+    <w:lsdException w:name="Light Shading Accent 2" w:semiHidden="0" w:unhideWhenUsed="0"/>
+    <w:lsdException w:name="Light List Accent 2" w:semiHidden="0" w:unhideWhenUsed="0"/>
+    <w:lsdException w:name="Light Grid Accent 2" w:semiHidden="0" w:unhideWhenUsed="0"/>
+    <w:lsdException w:name="Medium Shading 1 Accent 2" w:semiHidden="0" w:unhideWhenUsed="0"/>
+    <w:lsdException w:name="Medium Shading 2 Accent 2" w:semiHidden="0" w:unhideWhenUsed="0"/>
+    <w:lsdException w:name="Medium List 1 Accent 2" w:semiHidden="0" w:unhideWhenUsed="0"/>
+    <w:lsdException w:name="Medium List 2 Accent 2" w:semiHidden="0" w:unhideWhenUsed="0"/>
+    <w:lsdException w:name="Medium Grid 1 Accent 2" w:semiHidden="0" w:unhideWhenUsed="0"/>
+    <w:lsdException w:name="Medium Grid 2 Accent 2" w:semiHidden="0" w:unhideWhenUsed="0"/>
+    <w:lsdException w:name="Medium Grid 3 Accent 2" w:semiHidden="0" w:unhideWhenUsed="0"/>
+    <w:lsdException w:name="Dark List Accent 2" w:semiHidden="0" w:unhideWhenUsed="0"/>
+    <w:lsdException w:name="Colorful Shading Accent 2" w:semiHidden="0" w:unhideWhenUsed="0"/>
+    <w:lsdException w:name="Colorful List Accent 2" w:semiHidden="0" w:unhideWhenUsed="0"/>
+    <w:lsdException w:name="Colorful Grid Accent 2" w:semiHidden="0" w:unhideWhenUsed="0"/>
+    <w:lsdException w:name="Light Shading Accent 3" w:semiHidden="0" w:unhideWhenUsed="0"/>
+    <w:lsdException w:name="Light List Accent 3" w:semiHidden="0" w:unhideWhenUsed="0"/>
+    <w:lsdException w:name="Light Grid Accent 3" w:semiHidden="0" w:unhideWhenUsed="0"/>
+    <w:lsdException w:name="Medium Shading 1 Accent 3" w:semiHidden="0" w:unhideWhenUsed="0"/>
+    <w:lsdException w:name="Medium Shading 2 Accent 3" w:semiHidden="0" w:unhideWhenUsed="0"/>
+    <w:lsdException w:name="Medium List 1 Accent 3" w:semiHidden="0" w:unhideWhenUsed="0"/>
+    <w:lsdException w:name="Medium List 2 Accent 3" w:semiHidden="0" w:unhideWhenUsed="0"/>
+    <w:lsdException w:name="Medium Grid 1 Accent 3" w:semiHidden="0" w:unhideWhenUsed="0"/>
+    <w:lsdException w:name="Medium Grid 2 Accent 3" w:semiHidden="0" w:unhideWhenUsed="0"/>
+    <w:lsdException w:name="Medium Grid 3 Accent 3" w:semiHidden="0" w:unhideWhenUsed="0"/>
+    <w:lsdException w:name="Dark List Accent 3" w:semiHidden="0" w:unhideWhenUsed="0"/>
+    <w:lsdException w:name="Colorful Shading Accent 3" w:semiHidden="0" w:unhideWhenUsed="0"/>
+    <w:lsdException w:name="Colorful List Accent 3" w:semiHidden="0" w:unhideWhenUsed="0"/>
+    <w:lsdException w:name="Colorful Grid Accent 3" w:semiHidden="0" w:unhideWhenUsed="0"/>
+    <w:lsdException w:name="Light Shading Accent 4" w:semiHidden="0" w:unhideWhenUsed="0"/>
+    <w:lsdException w:name="Light List Accent 4" w:semiHidden="0" w:unhideWhenUsed="0"/>
+    <w:lsdException w:name="Light Grid Accent 4" w:semiHidden="0" w:unhideWhenUsed="0"/>
+    <w:lsdException w:name="Medium Shading 1 Accent 4" w:semiHidden="0" w:unhideWhenUsed="0"/>
+    <w:lsdException w:name="Medium Shading 2 Accent 4" w:semiHidden="0" w:unhideWhenUsed="0"/>
+    <w:lsdException w:name="Medium List 1 Accent 4" w:semiHidden="0" w:unhideWhenUsed="0"/>
+    <w:lsdException w:name="Medium List 2 Accent 4" w:semiHidden="0" w:unhideWhenUsed="0"/>
+    <w:lsdException w:name="Medium Grid 1 Accent 4" w:semiHidden="0" w:unhideWhenUsed="0"/>
+    <w:lsdException w:name="Medium Grid 2 Accent 4" w:semiHidden="0" w:unhideWhenUsed="0"/>
+    <w:lsdException w:name="Medium Grid 3 Accent 4" w:semiHidden="0" w:unhideWhenUsed="0"/>
+    <w:lsdException w:name="Dark List Accent 4" w:semiHidden="0" w:unhideWhenUsed="0"/>
+    <w:lsdException w:name="Colorful Shading Accent 4" w:semiHidden="0" w:unhideWhenUsed="0"/>
+    <w:lsdException w:name="Colorful List Accent 4" w:semiHidden="0" w:unhideWhenUsed="0"/>
+    <w:lsdException w:name="Colorful Grid Accent 4" w:semiHidden="0" w:unhideWhenUsed="0"/>
+    <w:lsdException w:name="Light Shading Accent 5" w:semiHidden="0" w:unhideWhenUsed="0"/>
+    <w:lsdException w:name="Light List Accent 5" w:semiHidden="0" w:unhideWhenUsed="0"/>
+    <w:lsdException w:name="Light Grid Accent 5" w:semiHidden="0" w:unhideWhenUsed="0"/>
+    <w:lsdException w:name="Medium Shading 1 Accent 5" w:semiHidden="0" w:unhideWhenUsed="0"/>
+    <w:lsdException w:name="Medium Shading 2 Accent 5" w:semiHidden="0" w:unhideWhenUsed="0"/>
+    <w:lsdException w:name="Medium List 1 Accent 5" w:semiHidden="0" w:unhideWhenUsed="0"/>
+    <w:lsdException w:name="Medium List 2 Accent 5" w:semiHidden="0" w:unhideWhenUsed="0"/>
+    <w:lsdException w:name="Medium Grid 1 Accent 5" w:semiHidden="0" w:unhideWhenUsed="0"/>
+    <w:lsdException w:name="Medium Grid 2 Accent 5" w:semiHidden="0" w:unhideWhenUsed="0"/>
+    <w:lsdException w:name="Medium Grid 3 Accent 5" w:semiHidden="0" w:unhideWhenUsed="0"/>
+    <w:lsdException w:name="Dark List Accent 5" w:semiHidden="0" w:unhideWhenUsed="0"/>
+    <w:lsdException w:name="Colorful Shading Accent 5" w:semiHidden="0" w:unhideWhenUsed="0"/>
+    <w:lsdException w:name="Colorful List Accent 5" w:semiHidden="0" w:unhideWhenUsed="0"/>
+    <w:lsdException w:name="Colorful Grid Accent 5" w:semiHidden="0" w:unhideWhenUsed="0"/>
+    <w:lsdException w:name="Light Shading Accent 6" w:semiHidden="0" w:unhideWhenUsed="0"/>
+    <w:lsdException w:name="Light List Accent 6" w:semiHidden="0" w:unhideWhenUsed="0"/>
+    <w:lsdException w:name="Light Grid Accent 6" w:semiHidden="0" w:unhideWhenUsed="0"/>
+    <w:lsdException w:name="Medium Shading 1 Accent 6" w:semiHidden="0" w:unhideWhenUsed="0"/>
+    <w:lsdException w:name="Medium Shading 2 Accent 6" w:semiHidden="0" w:unhideWhenUsed="0"/>
+    <w:lsdException w:name="Medium List 1 Accent 6" w:semiHidden="0" w:unhideWhenUsed="0"/>
+    <w:lsdException w:name="Medium List 2 Accent 6" w:semiHidden="0" w:unhideWhenUsed="0"/>
+    <w:lsdException w:name="Medium Grid 1 Accent 6" w:semiHidden="0" w:unhideWhenUsed="0"/>
+    <w:lsdException w:name="Medium Grid 2 Accent 6" w:semiHidden="0" w:unhideWhenUsed="0"/>
+    <w:lsdException w:name="Medium Grid 3 Accent 6" w:semiHidden="0" w:unhideWhenUsed="0"/>
+    <w:lsdException w:name="Dark List Accent 6" w:semiHidden="0" w:unhideWhenUsed="0"/>
+    <w:lsdException w:name="Colorful Shading Accent 6" w:semiHidden="0" w:unhideWhenUsed="0"/>
+    <w:lsdException w:name="Colorful List Accent 6" w:semiHidden="0" w:unhideWhenUsed="0"/>
+    <w:lsdException w:name="Colorful Grid Accent 6" w:semiHidden="0" w:unhideWhenUsed="0"/>
+    <w:lsdException w:name="Subtle Emphasis" w:semiHidden="0" w:unhideWhenUsed="0"/>
+    <w:lsdException w:name="Intense Emphasis" w:semiHidden="0" w:unhideWhenUsed="0"/>
+    <w:lsdException w:name="Subtle Reference" w:semiHidden="0" w:unhideWhenUsed="0"/>
+    <w:lsdException w:name="Intense Reference" w:semiHidden="0" w:unhideWhenUsed="0"/>
+    <w:lsdException w:name="Book Title" w:semiHidden="0" w:unhideWhenUsed="0"/>
+  </w:latentStyles>
+  <w:style w:type="paragraph" w:default="1" w:styleId="Normal">
+    <w:name w:val="Normal"/>
+    <w:qFormat/>
+  </w:style>
+  <w:style w:type="character" w:default="1" w:styleId="DefaultParagraphFont">
+    <w:name w:val="Default Paragraph Font"/>
+    <w:uiPriority w:val="1"/>
+    <w:semiHidden/>
+    <w:unhideWhenUsed/>
+  </w:style>
+  <w:style w:type="table" w:default="1" w:styleId="TableNormal">
+    <w:name w:val="Normal Table"/>
+    <w:uiPriority w:val="99"/>
+    <w:semiHidden/>
+    <w:unhideWhenUsed/>
+    <w:tblPr>
+      <w:tblInd w:w="0" w:type="dxa"/>
+      <w:tblCellMar>
+        <w:top w:w="0" w:type="dxa"/>
+        <w:left w:w="108" w:type="dxa"/>
+        <w:bottom w:w="0" w:type="dxa"/>
+        <w:right w:w="108" w:type="dxa"/>
+      </w:tblCellMar>
+    </w:tblPr>
+  </w:style>
+  <w:style w:type="numbering" w:default="1" w:styleId="NoList">
+    <w:name w:val="No List"/>
+    <w:uiPriority w:val="99"/>
+    <w:semiHidden/>
+    <w:unhideWhenUsed/>
+  </w:style>
+  <w:style w:type="paragraph" w:styleId="BalloonText">
+    <w:name w:val="Balloon Text"/>
+    <w:basedOn w:val="Normal"/>
+    <w:link w:val="BalloonTextChar"/>
+    <w:uiPriority w:val="99"/>
+    <w:semiHidden/>
+    <w:unhideWhenUsed/>
+    <w:rsid w:val="006C022F"/>
+    <w:pPr>
+      <w:spacing w:after="0" w:line="240" w:lineRule="auto"/>
+    </w:pPr>
+    <w:rPr>
+      <w:rFonts w:ascii="Tahoma" w:hAnsi="Tahoma" w:cs="Tahoma"/>
+      <w:sz w:val="16"/>
+      <w:szCs w:val="16"/>
+    </w:rPr>
+  </w:style>
+  <w:style w:type="character" w:customStyle="1" w:styleId="BalloonTextChar">
+    <w:name w:val="Balloon Text Char"/>
+    <w:basedOn w:val="DefaultParagraphFont"/>
+    <w:link w:val="BalloonText"/>
+    <w:uiPriority w:val="99"/>
+    <w:semiHidden/>
+    <w:rsid w:val="006C022F"/>
+    <w:rPr>
+      <w:rFonts w:ascii="Tahoma" w:hAnsi="Tahoma" w:cs="Tahoma"/>
+      <w:sz w:val="16"/>
+      <w:szCs w:val="16"/>
+    </w:rPr>
+  </w:style>
+  <w:style w:type="paragraph" w:styleId="Header">
+    <w:name w:val="header"/>
+    <w:basedOn w:val="Normal"/>
+    <w:link w:val="HeaderChar"/>
+    <w:uiPriority w:val="99"/>
+    <w:unhideWhenUsed/>
+    <w:rsid w:val="006C022F"/>
+    <w:pPr>
+      <w:tabs>
+        <w:tab w:val="center" w:pos="4536"/>
+        <w:tab w:val="right" w:pos="9072"/>
+      </w:tabs>
+      <w:spacing w:after="0" w:line="240" w:lineRule="auto"/>
+    </w:pPr>
+  </w:style>
+  <w:style w:type="character" w:customStyle="1" w:styleId="HeaderChar">
+    <w:name w:val="Header Char"/>
+    <w:basedOn w:val="DefaultParagraphFont"/>
+    <w:link w:val="Header"/>
+    <w:uiPriority w:val="99"/>
+    <w:rsid w:val="006C022F"/>
+  </w:style>
+  <w:style w:type="paragraph" w:styleId="Footer">
+    <w:name w:val="footer"/>
+    <w:basedOn w:val="Normal"/>
+    <w:link w:val="FooterChar"/>
+    <w:uiPriority w:val="99"/>
+    <w:unhideWhenUsed/>
+    <w:rsid w:val="006C022F"/>
+    <w:pPr>
+      <w:tabs>
+        <w:tab w:val="center" w:pos="4536"/>
+        <w:tab w:val="right" w:pos="9072"/>
+      </w:tabs>
+      <w:spacing w:after="0" w:line="240" w:lineRule="auto"/>
+    </w:pPr>
+  </w:style>
+  <w:style w:type="character" w:customStyle="1" w:styleId="FooterChar">
+    <w:name w:val="Footer Char"/>
+    <w:basedOn w:val="DefaultParagraphFont"/>
+    <w:link w:val="Footer"/>
+    <w:uiPriority w:val="99"/>
+    <w:rsid w:val="006C022F"/>
+  </w:style>
+  <w:style w:type="paragraph" w:customStyle="1" w:styleId="western">
+    <w:name w:val="western"/>
+    <w:basedOn w:val="Normal"/>
+    <w:rsid w:val="00A206D6"/>
+    <w:pPr>
+      <w:spacing w:before="198" w:after="0" w:line="240" w:lineRule="auto"/>
+    </w:pPr>
+    <w:rPr>
+      <w:rFonts w:ascii="Times New Roman" w:hAnsi="Times New Roman" w:cs="Times New Roman"/>
+      <w:color w:val="000000"/>
+      <w:sz w:val="20"/>
+      <w:szCs w:val="20"/>
+    </w:rPr>
+  </w:style>
+  <w:style w:type="paragraph" w:customStyle="1" w:styleId="Text1-Vanlig">
+    <w:name w:val="Text1 - Vanlig"/>
+    <w:basedOn w:val="Normal"/>
+    <w:rsid w:val="001F5521"/>
+    <w:pPr>
+      <w:keepLines/>
+      <w:spacing w:after="240" w:line="240" w:lineRule="auto"/>
+    </w:pPr>
+    <w:rPr>
+      <w:rFonts w:ascii="Arial" w:eastAsia="Times New Roman" w:hAnsi="Arial" w:cs="Times New Roman"/>
+      <w:sz w:val="20"/>
+      <w:szCs w:val="20"/>
+      <w:lang w:eastAsia="en-US"/>
+    </w:rPr>
+  </w:style>
+  <w:style w:type="table" w:styleId="TableGrid">
+    <w:name w:val="Table Grid"/>
+    <w:basedOn w:val="TableNormal"/>
+    <w:uiPriority w:val="59"/>
+    <w:rsid w:val="00E977B2"/>
+    <w:pPr>
+      <w:spacing w:after="0" w:line="240" w:lineRule="auto"/>
+    </w:pPr>
+    <w:tblPr>
+      <w:tblInd w:w="0" w:type="dxa"/>
+      <w:tblBorders>
+        <w:top w:val="single" w:sz="4" w:space="0" w:color="auto"/>
+        <w:left w:val="single" w:sz="4" w:space="0" w:color="auto"/>
+        <w:bottom w:val="single" w:sz="4" w:space="0" w:color="auto"/>
+        <w:right w:val="single" w:sz="4" w:space="0" w:color="auto"/>
+        <w:insideH w:val="single" w:sz="4" w:space="0" w:color="auto"/>
+        <w:insideV w:val="single" w:sz="4" w:space="0" w:color="auto"/>
+      </w:tblBorders>
+      <w:tblCellMar>
+        <w:top w:w="0" w:type="dxa"/>
+        <w:left w:w="108" w:type="dxa"/>
+        <w:bottom w:w="0" w:type="dxa"/>
+        <w:right w:w="108" w:type="dxa"/>
+      </w:tblCellMar>
+    </w:tblPr>
+  </w:style>
+  <w:style w:type="paragraph" w:styleId="ListParagraph">
+    <w:name w:val="List Paragraph"/>
+    <w:basedOn w:val="Normal"/>
+    <w:rsid w:val="00865017"/>
+    <w:pPr>
+      <w:ind w:left="720"/>
+      <w:contextualSpacing/>
+    </w:pPr>
+  </w:style>
+  <w:style w:type="character" w:customStyle="1" w:styleId="apple-converted-space">
+    <w:name w:val="apple-converted-space"/>
+    <w:basedOn w:val="DefaultParagraphFont"/>
+    <w:rsid w:val="003919BE"/>
+  </w:style>
+  <w:style w:type="paragraph" w:styleId="Revision">
+    <w:name w:val="Revision"/>
+    <w:hidden/>
+    <w:rsid w:val="007C50E5"/>
+    <w:pPr>
+      <w:spacing w:after="0" w:line="240" w:lineRule="auto"/>
+    </w:pPr>
+  </w:style>
+  <w:style w:type="character" w:styleId="PlaceholderText">
+    <w:name w:val="Placeholder Text"/>
+    <w:basedOn w:val="DefaultParagraphFont"/>
     <w:rsid w:val="00C340C4"/>
     <w:rPr>
       <w:color w:val="808080"/>
@@ -3097,7 +3288,7 @@
 </file>
 
 <file path=customXml/itemProps1.xml><?xml version="1.0" encoding="utf-8"?>
-<ds:datastoreItem xmlns:ds="http://schemas.openxmlformats.org/officeDocument/2006/customXml" ds:itemID="{1C226F04-D4C0-4B39-B0C7-E0DAF17F1E2B}">
+<ds:datastoreItem xmlns:ds="http://schemas.openxmlformats.org/officeDocument/2006/customXml" ds:itemID="{CC864A73-2971-4A45-88BC-C70CDA1BD7FD}">
   <ds:schemaRefs>
     <ds:schemaRef ds:uri="http://schemas.openxmlformats.org/officeDocument/2006/bibliography"/>
   </ds:schemaRefs>

</xml_diff>

<commit_message>
Fix bug in docx template
Fix bug in docx template
</commit_message>
<xml_diff>
--- a/src/main/resources/msmall.docx
+++ b/src/main/resources/msmall.docx
@@ -391,7 +391,7 @@
           </mc:Choice>
           <mc:Fallback>
             <w:pict>
-              <v:line w14:anchorId="506A7FB2" id="Straight Connector 6" o:spid="_x0000_s1026" style="position:absolute;z-index:251643392;visibility:visible;mso-wrap-style:square;mso-width-percent:0;mso-wrap-distance-left:9pt;mso-wrap-distance-top:0;mso-wrap-distance-right:9pt;mso-wrap-distance-bottom:0;mso-position-horizontal:absolute;mso-position-horizontal-relative:text;mso-position-vertical:absolute;mso-position-vertical-relative:text;mso-width-percent:0;mso-width-relative:margin" from="-1.2pt,204.95pt" to="452.35pt,204.95pt" o:gfxdata="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" strokecolor="#c00000" strokeweight="2.25pt">
+              <v:line w14:anchorId="3FFA77A3" id="Straight Connector 6" o:spid="_x0000_s1026" style="position:absolute;z-index:251643392;visibility:visible;mso-wrap-style:square;mso-width-percent:0;mso-wrap-distance-left:9pt;mso-wrap-distance-top:0;mso-wrap-distance-right:9pt;mso-wrap-distance-bottom:0;mso-position-horizontal:absolute;mso-position-horizontal-relative:text;mso-position-vertical:absolute;mso-position-vertical-relative:text;mso-width-percent:0;mso-width-relative:margin" from="-1.2pt,204.95pt" to="452.35pt,204.95pt" o:gfxdata="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" strokecolor="#c00000" strokeweight="2.25pt">
                 <v:stroke endarrowwidth="wide" endarrowlength="long" opacity="9766f"/>
                 <v:shadow on="t" color="#d8d8d8 [2732]" opacity="26214f" origin=".5,.5" offset="-.74836mm,-.74836mm"/>
               </v:line>
@@ -474,7 +474,7 @@
           </mc:Choice>
           <mc:Fallback>
             <w:pict>
-              <v:line w14:anchorId="11431BCD" id="Straight Connector 5" o:spid="_x0000_s1026" style="position:absolute;z-index:251640320;visibility:visible;mso-wrap-style:square;mso-width-percent:0;mso-wrap-distance-left:9pt;mso-wrap-distance-top:0;mso-wrap-distance-right:9pt;mso-wrap-distance-bottom:0;mso-position-horizontal:absolute;mso-position-horizontal-relative:text;mso-position-vertical:absolute;mso-position-vertical-relative:text;mso-width-percent:0;mso-width-relative:margin" from="-1.1pt,40.85pt" to="452.4pt,40.85pt" o:gfxdata="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" strokecolor="#c00000" strokeweight="2.25pt">
+              <v:line w14:anchorId="2D94BEC0" id="Straight Connector 5" o:spid="_x0000_s1026" style="position:absolute;z-index:251640320;visibility:visible;mso-wrap-style:square;mso-width-percent:0;mso-wrap-distance-left:9pt;mso-wrap-distance-top:0;mso-wrap-distance-right:9pt;mso-wrap-distance-bottom:0;mso-position-horizontal:absolute;mso-position-horizontal-relative:text;mso-position-vertical:absolute;mso-position-vertical-relative:text;mso-width-percent:0;mso-width-relative:margin" from="-1.1pt,40.85pt" to="452.4pt,40.85pt" o:gfxdata="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" strokecolor="#c00000" strokeweight="2.25pt">
                 <v:stroke endarrowwidth="wide" endarrowlength="long" opacity="9766f"/>
                 <v:shadow on="t" color="#d8d8d8 [2732]" opacity="26214f" origin=".5,.5" offset="-.74836mm,-.74836mm"/>
               </v:line>
@@ -838,7 +838,7 @@
                         <a:effectLst/>
                         <a:extLst>
                           <a:ext uri="{AF507438-7753-43e0-B8FC-AC1667EBCBE1}">
-                            <a14:hiddenEffects xmlns:a14="http://schemas.microsoft.com/office/drawing/2010/main" xmlns:w="http://schemas.openxmlformats.org/wordprocessingml/2006/main" xmlns:w10="urn:schemas-microsoft-com:office:word" xmlns:v="urn:schemas-microsoft-com:vml" xmlns:o="urn:schemas-microsoft-com:office:office" xmlns:mv="urn:schemas-microsoft-com:mac:vml" xmlns:mo="http://schemas.microsoft.com/office/mac/office/2008/main" xmlns="">
+                            <a14:hiddenEffects xmlns="" xmlns:mo="http://schemas.microsoft.com/office/mac/office/2008/main" xmlns:mv="urn:schemas-microsoft-com:mac:vml" xmlns:o="urn:schemas-microsoft-com:office:office" xmlns:v="urn:schemas-microsoft-com:vml" xmlns:w10="urn:schemas-microsoft-com:office:word" xmlns:w="http://schemas.openxmlformats.org/wordprocessingml/2006/main" xmlns:a14="http://schemas.microsoft.com/office/drawing/2010/main">
                               <a:effectLst>
                                 <a:outerShdw dist="35921" dir="2700000" algn="ctr" rotWithShape="0">
                                   <a:srgbClr val="868686"/>
@@ -1281,7 +1281,7 @@
                         <a:effectLst/>
                         <a:extLst>
                           <a:ext uri="{AF507438-7753-43e0-B8FC-AC1667EBCBE1}">
-                            <a14:hiddenEffects xmlns:a14="http://schemas.microsoft.com/office/drawing/2010/main" xmlns:w="http://schemas.openxmlformats.org/wordprocessingml/2006/main" xmlns:w10="urn:schemas-microsoft-com:office:word" xmlns:v="urn:schemas-microsoft-com:vml" xmlns:o="urn:schemas-microsoft-com:office:office" xmlns:mv="urn:schemas-microsoft-com:mac:vml" xmlns:mo="http://schemas.microsoft.com/office/mac/office/2008/main" xmlns="">
+                            <a14:hiddenEffects xmlns="" xmlns:mo="http://schemas.microsoft.com/office/mac/office/2008/main" xmlns:mv="urn:schemas-microsoft-com:mac:vml" xmlns:o="urn:schemas-microsoft-com:office:office" xmlns:v="urn:schemas-microsoft-com:vml" xmlns:w10="urn:schemas-microsoft-com:office:word" xmlns:w="http://schemas.openxmlformats.org/wordprocessingml/2006/main" xmlns:a14="http://schemas.microsoft.com/office/drawing/2010/main">
                               <a:effectLst>
                                 <a:outerShdw dist="35921" dir="2700000" algn="ctr" rotWithShape="0">
                                   <a:srgbClr val="868686"/>
@@ -1343,7 +1343,6 @@
                               </w:rPr>
                               <w:t>«</w:t>
                             </w:r>
-                            <w:proofErr w:type="gramStart"/>
                             <w:r>
                               <w:rPr>
                                 <w:sz w:val="20"/>
@@ -1352,7 +1351,6 @@
                               </w:rPr>
                               <w:t>frameworks</w:t>
                             </w:r>
-                            <w:proofErr w:type="gramEnd"/>
                             <w:r>
                               <w:rPr>
                                 <w:rFonts w:cs="Arial"/>
@@ -1442,7 +1440,6 @@
                         </w:rPr>
                         <w:t>«</w:t>
                       </w:r>
-                      <w:proofErr w:type="gramStart"/>
                       <w:r>
                         <w:rPr>
                           <w:sz w:val="20"/>
@@ -1451,7 +1448,6 @@
                         </w:rPr>
                         <w:t>frameworks</w:t>
                       </w:r>
-                      <w:proofErr w:type="gramEnd"/>
                       <w:r>
                         <w:rPr>
                           <w:rFonts w:cs="Arial"/>
@@ -1541,21 +1537,7 @@
                               <w:rPr>
                                 <w:b/>
                               </w:rPr>
-                              <w:t xml:space="preserve">Metoder </w:t>
-                            </w:r>
-                            <w:bookmarkStart w:id="0" w:name="_GoBack"/>
-                            <w:bookmarkEnd w:id="0"/>
-                            <w:r>
-                              <w:rPr>
-                                <w:b/>
-                              </w:rPr>
-                              <w:t xml:space="preserve">&amp; </w:t>
-                            </w:r>
-                            <w:r>
-                              <w:rPr>
-                                <w:b/>
-                              </w:rPr>
-                              <w:t>Tekniker</w:t>
+                              <w:t>Metoder</w:t>
                             </w:r>
                           </w:p>
                         </w:txbxContent>
@@ -1585,21 +1567,7 @@
                         <w:rPr>
                           <w:b/>
                         </w:rPr>
-                        <w:t xml:space="preserve">Metoder </w:t>
-                      </w:r>
-                      <w:bookmarkStart w:id="1" w:name="_GoBack"/>
-                      <w:bookmarkEnd w:id="1"/>
-                      <w:r>
-                        <w:rPr>
-                          <w:b/>
-                        </w:rPr>
-                        <w:t xml:space="preserve">&amp; </w:t>
-                      </w:r>
-                      <w:r>
-                        <w:rPr>
-                          <w:b/>
-                        </w:rPr>
-                        <w:t>Tekniker</w:t>
+                        <w:t>Metoder</w:t>
                       </w:r>
                     </w:p>
                   </w:txbxContent>
@@ -1653,7 +1621,7 @@
                         <a:effectLst/>
                         <a:extLst>
                           <a:ext uri="{AF507438-7753-43e0-B8FC-AC1667EBCBE1}">
-                            <a14:hiddenEffects xmlns:a14="http://schemas.microsoft.com/office/drawing/2010/main" xmlns:w="http://schemas.openxmlformats.org/wordprocessingml/2006/main" xmlns:w10="urn:schemas-microsoft-com:office:word" xmlns:v="urn:schemas-microsoft-com:vml" xmlns:o="urn:schemas-microsoft-com:office:office" xmlns:mv="urn:schemas-microsoft-com:mac:vml" xmlns:mo="http://schemas.microsoft.com/office/mac/office/2008/main" xmlns="">
+                            <a14:hiddenEffects xmlns="" xmlns:mo="http://schemas.microsoft.com/office/mac/office/2008/main" xmlns:mv="urn:schemas-microsoft-com:mac:vml" xmlns:o="urn:schemas-microsoft-com:office:office" xmlns:v="urn:schemas-microsoft-com:vml" xmlns:w10="urn:schemas-microsoft-com:office:word" xmlns:w="http://schemas.openxmlformats.org/wordprocessingml/2006/main" xmlns:a14="http://schemas.microsoft.com/office/drawing/2010/main">
                               <a:effectLst>
                                 <a:outerShdw dist="35921" dir="2700000" algn="ctr" rotWithShape="0">
                                   <a:srgbClr val="868686"/>
@@ -1692,7 +1660,7 @@
                                 <w:szCs w:val="20"/>
                                 <w:lang w:val="en-US"/>
                               </w:rPr>
-                              <w:instrText xml:space="preserve"> MERGEFIELD  frameworks  \* MERGEFORMAT </w:instrText>
+                              <w:instrText xml:space="preserve"> MERGEFIELD  methods  \* MERGEFORMAT </w:instrText>
                             </w:r>
                             <w:r>
                               <w:rPr>
@@ -1713,28 +1681,7 @@
                                 <w:szCs w:val="20"/>
                                 <w:lang w:val="en-US"/>
                               </w:rPr>
-                              <w:t>«</w:t>
-                            </w:r>
-                            <w:proofErr w:type="gramStart"/>
-                            <w:r>
-                              <w:rPr>
-                                <w:sz w:val="20"/>
-                                <w:szCs w:val="20"/>
-                                <w:lang w:val="en-US"/>
-                              </w:rPr>
-                              <w:t>methods</w:t>
-                            </w:r>
-                            <w:proofErr w:type="gramEnd"/>
-                            <w:r>
-                              <w:rPr>
-                                <w:rFonts w:cs="Arial"/>
-                                <w:noProof/>
-                                <w:color w:val="000000"/>
-                                <w:sz w:val="20"/>
-                                <w:szCs w:val="20"/>
-                                <w:lang w:val="en-US"/>
-                              </w:rPr>
-                              <w:t>»</w:t>
+                              <w:t>«methods»</w:t>
                             </w:r>
                             <w:r>
                               <w:rPr>
@@ -1791,7 +1738,7 @@
                           <w:szCs w:val="20"/>
                           <w:lang w:val="en-US"/>
                         </w:rPr>
-                        <w:instrText xml:space="preserve"> MERGEFIELD  frameworks  \* MERGEFORMAT </w:instrText>
+                        <w:instrText xml:space="preserve"> MERGEFIELD  methods  \* MERGEFORMAT </w:instrText>
                       </w:r>
                       <w:r>
                         <w:rPr>
@@ -1812,28 +1759,7 @@
                           <w:szCs w:val="20"/>
                           <w:lang w:val="en-US"/>
                         </w:rPr>
-                        <w:t>«</w:t>
-                      </w:r>
-                      <w:proofErr w:type="gramStart"/>
-                      <w:r>
-                        <w:rPr>
-                          <w:sz w:val="20"/>
-                          <w:szCs w:val="20"/>
-                          <w:lang w:val="en-US"/>
-                        </w:rPr>
-                        <w:t>methods</w:t>
-                      </w:r>
-                      <w:proofErr w:type="gramEnd"/>
-                      <w:r>
-                        <w:rPr>
-                          <w:rFonts w:cs="Arial"/>
-                          <w:noProof/>
-                          <w:color w:val="000000"/>
-                          <w:sz w:val="20"/>
-                          <w:szCs w:val="20"/>
-                          <w:lang w:val="en-US"/>
-                        </w:rPr>
-                        <w:t>»</w:t>
+                        <w:t>«methods»</w:t>
                       </w:r>
                       <w:r>
                         <w:rPr>
@@ -1875,7 +1801,6 @@
           <w:sz w:val="28"/>
           <w:szCs w:val="28"/>
         </w:rPr>
-        <w:lastRenderedPageBreak/>
         <w:fldChar w:fldCharType="begin"/>
       </w:r>
       <w:r>
@@ -1952,7 +1877,6 @@
                 <w:szCs w:val="28"/>
               </w:rPr>
             </w:pPr>
-            <w:proofErr w:type="spellStart"/>
             <w:r>
               <w:rPr>
                 <w:rFonts w:ascii="Calibri" w:eastAsia="Times New Roman" w:hAnsi="Calibri"/>
@@ -1963,7 +1887,6 @@
               </w:rPr>
               <w:t>customer</w:t>
             </w:r>
-            <w:proofErr w:type="spellEnd"/>
           </w:p>
         </w:tc>
         <w:tc>
@@ -2194,35 +2117,61 @@
 <w:ftr xmlns:wpc="http://schemas.microsoft.com/office/word/2010/wordprocessingCanvas" xmlns:mc="http://schemas.openxmlformats.org/markup-compatibility/2006" xmlns:o="urn:schemas-microsoft-com:office:office" xmlns:r="http://schemas.openxmlformats.org/officeDocument/2006/relationships" xmlns:m="http://schemas.openxmlformats.org/officeDocument/2006/math" xmlns:v="urn:schemas-microsoft-com:vml" xmlns:wp14="http://schemas.microsoft.com/office/word/2010/wordprocessingDrawing" xmlns:wp="http://schemas.openxmlformats.org/drawingml/2006/wordprocessingDrawing" xmlns:w10="urn:schemas-microsoft-com:office:word" xmlns:w="http://schemas.openxmlformats.org/wordprocessingml/2006/main" xmlns:w14="http://schemas.microsoft.com/office/word/2010/wordml" xmlns:w15="http://schemas.microsoft.com/office/word/2012/wordml" xmlns:wpg="http://schemas.microsoft.com/office/word/2010/wordprocessingGroup" xmlns:wpi="http://schemas.microsoft.com/office/word/2010/wordprocessingInk" xmlns:wne="http://schemas.microsoft.com/office/word/2006/wordml" xmlns:wps="http://schemas.microsoft.com/office/word/2010/wordprocessingShape" mc:Ignorable="w14 w15 wp14">
   <w:p>
     <w:pPr>
-      <w:pStyle w:val="Footer"/>
+      <w:pStyle w:val="Sidfot"/>
       <w:jc w:val="center"/>
     </w:pPr>
-    <w:fldSimple w:instr=" MERGEFIELD  employeename  \* MERGEFORMAT ">
-      <w:r>
-        <w:rPr>
-          <w:noProof/>
-        </w:rPr>
-        <w:t>«employeename»</w:t>
-      </w:r>
-    </w:fldSimple>
+    <w:r>
+      <w:fldChar w:fldCharType="begin"/>
+    </w:r>
+    <w:r>
+      <w:instrText xml:space="preserve"> MERGEFIELD  employeename  \* MERGEFORMAT </w:instrText>
+    </w:r>
+    <w:r>
+      <w:fldChar w:fldCharType="separate"/>
+    </w:r>
+    <w:r>
+      <w:rPr>
+        <w:noProof/>
+      </w:rPr>
+      <w:t>«employeename»</w:t>
+    </w:r>
+    <w:r>
+      <w:rPr>
+        <w:noProof/>
+      </w:rPr>
+      <w:fldChar w:fldCharType="end"/>
+    </w:r>
     <w:r>
       <w:t xml:space="preserve"> </w:t>
     </w:r>
     <w:r>
       <w:t xml:space="preserve">– </w:t>
     </w:r>
-    <w:fldSimple w:instr=" MERGEFIELD  employeerole  \* MERGEFORMAT ">
-      <w:r>
-        <w:rPr>
-          <w:noProof/>
-        </w:rPr>
-        <w:t>«employeerole»</w:t>
-      </w:r>
-    </w:fldSimple>
+    <w:r>
+      <w:fldChar w:fldCharType="begin"/>
+    </w:r>
+    <w:r>
+      <w:instrText xml:space="preserve"> MERGEFIELD  employeerole  \* MERGEFORMAT </w:instrText>
+    </w:r>
+    <w:r>
+      <w:fldChar w:fldCharType="separate"/>
+    </w:r>
+    <w:r>
+      <w:rPr>
+        <w:noProof/>
+      </w:rPr>
+      <w:t>«employeerole»</w:t>
+    </w:r>
+    <w:r>
+      <w:rPr>
+        <w:noProof/>
+      </w:rPr>
+      <w:fldChar w:fldCharType="end"/>
+    </w:r>
   </w:p>
   <w:p>
     <w:pPr>
-      <w:pStyle w:val="Footer"/>
+      <w:pStyle w:val="Sidfot"/>
     </w:pPr>
   </w:p>
 </w:ftr>
@@ -2257,7 +2206,7 @@
 <w:hdr xmlns:wpc="http://schemas.microsoft.com/office/word/2010/wordprocessingCanvas" xmlns:mc="http://schemas.openxmlformats.org/markup-compatibility/2006" xmlns:o="urn:schemas-microsoft-com:office:office" xmlns:r="http://schemas.openxmlformats.org/officeDocument/2006/relationships" xmlns:m="http://schemas.openxmlformats.org/officeDocument/2006/math" xmlns:v="urn:schemas-microsoft-com:vml" xmlns:wp14="http://schemas.microsoft.com/office/word/2010/wordprocessingDrawing" xmlns:wp="http://schemas.openxmlformats.org/drawingml/2006/wordprocessingDrawing" xmlns:w10="urn:schemas-microsoft-com:office:word" xmlns:w="http://schemas.openxmlformats.org/wordprocessingml/2006/main" xmlns:w14="http://schemas.microsoft.com/office/word/2010/wordml" xmlns:w15="http://schemas.microsoft.com/office/word/2012/wordml" xmlns:wpg="http://schemas.microsoft.com/office/word/2010/wordprocessingGroup" xmlns:wpi="http://schemas.microsoft.com/office/word/2010/wordprocessingInk" xmlns:wne="http://schemas.microsoft.com/office/word/2006/wordml" xmlns:wps="http://schemas.microsoft.com/office/word/2010/wordprocessingShape" mc:Ignorable="w14 w15 wp14">
   <w:p>
     <w:pPr>
-      <w:pStyle w:val="Header"/>
+      <w:pStyle w:val="Sidhuvud"/>
     </w:pPr>
     <w:r>
       <w:rPr>
@@ -2348,12 +2297,12 @@
   </w:p>
   <w:p>
     <w:pPr>
-      <w:pStyle w:val="Header"/>
+      <w:pStyle w:val="Sidhuvud"/>
     </w:pPr>
   </w:p>
   <w:p>
     <w:pPr>
-      <w:pStyle w:val="Header"/>
+      <w:pStyle w:val="Sidhuvud"/>
       <w:rPr>
         <w:b/>
         <w:sz w:val="32"/>
@@ -2427,7 +2376,7 @@
   </w:p>
   <w:p>
     <w:pPr>
-      <w:pStyle w:val="Header"/>
+      <w:pStyle w:val="Sidhuvud"/>
       <w:rPr>
         <w:b/>
       </w:rPr>
@@ -2493,7 +2442,7 @@
   </w:p>
   <w:p>
     <w:pPr>
-      <w:pStyle w:val="Header"/>
+      <w:pStyle w:val="Sidhuvud"/>
       <w:rPr>
         <w:b/>
       </w:rPr>
@@ -2504,7 +2453,7 @@
 
 <file path=word/numbering.xml><?xml version="1.0" encoding="utf-8"?>
 <w:numbering xmlns:wpc="http://schemas.microsoft.com/office/word/2010/wordprocessingCanvas" xmlns:mc="http://schemas.openxmlformats.org/markup-compatibility/2006" xmlns:o="urn:schemas-microsoft-com:office:office" xmlns:r="http://schemas.openxmlformats.org/officeDocument/2006/relationships" xmlns:m="http://schemas.openxmlformats.org/officeDocument/2006/math" xmlns:v="urn:schemas-microsoft-com:vml" xmlns:wp14="http://schemas.microsoft.com/office/word/2010/wordprocessingDrawing" xmlns:wp="http://schemas.openxmlformats.org/drawingml/2006/wordprocessingDrawing" xmlns:w10="urn:schemas-microsoft-com:office:word" xmlns:w="http://schemas.openxmlformats.org/wordprocessingml/2006/main" xmlns:w14="http://schemas.microsoft.com/office/word/2010/wordml" xmlns:w15="http://schemas.microsoft.com/office/word/2012/wordml" xmlns:wpg="http://schemas.microsoft.com/office/word/2010/wordprocessingGroup" xmlns:wpi="http://schemas.microsoft.com/office/word/2010/wordprocessingInk" xmlns:wne="http://schemas.microsoft.com/office/word/2006/wordml" xmlns:wps="http://schemas.microsoft.com/office/word/2010/wordprocessingShape" mc:Ignorable="w14 w15 wp14">
-  <w:abstractNum w:abstractNumId="0">
+  <w:abstractNum w:abstractNumId="0" w15:restartNumberingAfterBreak="0">
     <w:nsid w:val="FFFFFF88"/>
     <w:multiLevelType w:val="singleLevel"/>
     <w:tmpl w:val="834A0F80"/>
@@ -2521,7 +2470,7 @@
       </w:pPr>
     </w:lvl>
   </w:abstractNum>
-  <w:abstractNum w:abstractNumId="1">
+  <w:abstractNum w:abstractNumId="1" w15:restartNumberingAfterBreak="0">
     <w:nsid w:val="256A128C"/>
     <w:multiLevelType w:val="hybridMultilevel"/>
     <w:tmpl w:val="8BC6CF10"/>
@@ -2634,7 +2583,7 @@
       </w:rPr>
     </w:lvl>
   </w:abstractNum>
-  <w:abstractNum w:abstractNumId="2">
+  <w:abstractNum w:abstractNumId="2" w15:restartNumberingAfterBreak="0">
     <w:nsid w:val="433630C1"/>
     <w:multiLevelType w:val="hybridMultilevel"/>
     <w:tmpl w:val="2F32D818"/>
@@ -3117,13 +3066,13 @@
     <w:name w:val="Normal"/>
     <w:qFormat/>
   </w:style>
-  <w:style w:type="character" w:default="1" w:styleId="DefaultParagraphFont">
+  <w:style w:type="character" w:default="1" w:styleId="Standardstycketeckensnitt">
     <w:name w:val="Default Paragraph Font"/>
     <w:uiPriority w:val="1"/>
     <w:semiHidden/>
     <w:unhideWhenUsed/>
   </w:style>
-  <w:style w:type="table" w:default="1" w:styleId="TableNormal">
+  <w:style w:type="table" w:default="1" w:styleId="Normaltabell">
     <w:name w:val="Normal Table"/>
     <w:uiPriority w:val="99"/>
     <w:semiHidden/>
@@ -3138,16 +3087,16 @@
       </w:tblCellMar>
     </w:tblPr>
   </w:style>
-  <w:style w:type="numbering" w:default="1" w:styleId="NoList">
+  <w:style w:type="numbering" w:default="1" w:styleId="Ingenlista">
     <w:name w:val="No List"/>
     <w:uiPriority w:val="99"/>
     <w:semiHidden/>
     <w:unhideWhenUsed/>
   </w:style>
-  <w:style w:type="paragraph" w:styleId="BalloonText">
+  <w:style w:type="paragraph" w:styleId="Ballongtext">
     <w:name w:val="Balloon Text"/>
     <w:basedOn w:val="Normal"/>
-    <w:link w:val="BalloonTextChar"/>
+    <w:link w:val="BallongtextChar"/>
     <w:uiPriority w:val="99"/>
     <w:semiHidden/>
     <w:unhideWhenUsed/>
@@ -3161,10 +3110,10 @@
       <w:szCs w:val="16"/>
     </w:rPr>
   </w:style>
-  <w:style w:type="character" w:customStyle="1" w:styleId="BalloonTextChar">
-    <w:name w:val="Balloon Text Char"/>
-    <w:basedOn w:val="DefaultParagraphFont"/>
-    <w:link w:val="BalloonText"/>
+  <w:style w:type="character" w:customStyle="1" w:styleId="BallongtextChar">
+    <w:name w:val="Ballongtext Char"/>
+    <w:basedOn w:val="Standardstycketeckensnitt"/>
+    <w:link w:val="Ballongtext"/>
     <w:uiPriority w:val="99"/>
     <w:semiHidden/>
     <w:rsid w:val="006C022F"/>
@@ -3174,10 +3123,10 @@
       <w:szCs w:val="16"/>
     </w:rPr>
   </w:style>
-  <w:style w:type="paragraph" w:styleId="Header">
+  <w:style w:type="paragraph" w:styleId="Sidhuvud">
     <w:name w:val="header"/>
     <w:basedOn w:val="Normal"/>
-    <w:link w:val="HeaderChar"/>
+    <w:link w:val="SidhuvudChar"/>
     <w:uiPriority w:val="99"/>
     <w:unhideWhenUsed/>
     <w:rsid w:val="006C022F"/>
@@ -3189,17 +3138,17 @@
       <w:spacing w:after="0" w:line="240" w:lineRule="auto"/>
     </w:pPr>
   </w:style>
-  <w:style w:type="character" w:customStyle="1" w:styleId="HeaderChar">
-    <w:name w:val="Header Char"/>
-    <w:basedOn w:val="DefaultParagraphFont"/>
-    <w:link w:val="Header"/>
+  <w:style w:type="character" w:customStyle="1" w:styleId="SidhuvudChar">
+    <w:name w:val="Sidhuvud Char"/>
+    <w:basedOn w:val="Standardstycketeckensnitt"/>
+    <w:link w:val="Sidhuvud"/>
     <w:uiPriority w:val="99"/>
     <w:rsid w:val="006C022F"/>
   </w:style>
-  <w:style w:type="paragraph" w:styleId="Footer">
+  <w:style w:type="paragraph" w:styleId="Sidfot">
     <w:name w:val="footer"/>
     <w:basedOn w:val="Normal"/>
-    <w:link w:val="FooterChar"/>
+    <w:link w:val="SidfotChar"/>
     <w:uiPriority w:val="99"/>
     <w:unhideWhenUsed/>
     <w:rsid w:val="006C022F"/>
@@ -3211,10 +3160,10 @@
       <w:spacing w:after="0" w:line="240" w:lineRule="auto"/>
     </w:pPr>
   </w:style>
-  <w:style w:type="character" w:customStyle="1" w:styleId="FooterChar">
-    <w:name w:val="Footer Char"/>
-    <w:basedOn w:val="DefaultParagraphFont"/>
-    <w:link w:val="Footer"/>
+  <w:style w:type="character" w:customStyle="1" w:styleId="SidfotChar">
+    <w:name w:val="Sidfot Char"/>
+    <w:basedOn w:val="Standardstycketeckensnitt"/>
+    <w:link w:val="Sidfot"/>
     <w:uiPriority w:val="99"/>
     <w:rsid w:val="006C022F"/>
   </w:style>
@@ -3247,9 +3196,9 @@
       <w:lang w:eastAsia="en-US"/>
     </w:rPr>
   </w:style>
-  <w:style w:type="table" w:styleId="TableGrid">
+  <w:style w:type="table" w:styleId="Tabellrutnt">
     <w:name w:val="Table Grid"/>
-    <w:basedOn w:val="TableNormal"/>
+    <w:basedOn w:val="Normaltabell"/>
     <w:uiPriority w:val="59"/>
     <w:rsid w:val="00E977B2"/>
     <w:pPr>
@@ -3266,7 +3215,7 @@
       </w:tblBorders>
     </w:tblPr>
   </w:style>
-  <w:style w:type="paragraph" w:styleId="ListParagraph">
+  <w:style w:type="paragraph" w:styleId="Liststycke">
     <w:name w:val="List Paragraph"/>
     <w:basedOn w:val="Normal"/>
     <w:rsid w:val="00865017"/>
@@ -3277,7 +3226,7 @@
   </w:style>
   <w:style w:type="character" w:customStyle="1" w:styleId="apple-converted-space">
     <w:name w:val="apple-converted-space"/>
-    <w:basedOn w:val="DefaultParagraphFont"/>
+    <w:basedOn w:val="Standardstycketeckensnitt"/>
     <w:rsid w:val="003919BE"/>
   </w:style>
   <w:style w:type="paragraph" w:styleId="Revision">
@@ -3288,9 +3237,9 @@
       <w:spacing w:after="0" w:line="240" w:lineRule="auto"/>
     </w:pPr>
   </w:style>
-  <w:style w:type="character" w:styleId="PlaceholderText">
+  <w:style w:type="character" w:styleId="Platshllartext">
     <w:name w:val="Placeholder Text"/>
-    <w:basedOn w:val="DefaultParagraphFont"/>
+    <w:basedOn w:val="Standardstycketeckensnitt"/>
     <w:rsid w:val="00C340C4"/>
     <w:rPr>
       <w:color w:val="808080"/>
@@ -3592,7 +3541,7 @@
 </file>
 
 <file path=customXml/itemProps1.xml><?xml version="1.0" encoding="utf-8"?>
-<ds:datastoreItem xmlns:ds="http://schemas.openxmlformats.org/officeDocument/2006/customXml" ds:itemID="{78DC8FD4-DF2D-42E6-B540-CC393F1A89B3}">
+<ds:datastoreItem xmlns:ds="http://schemas.openxmlformats.org/officeDocument/2006/customXml" ds:itemID="{01F1F5DB-6EAB-476C-95F4-AF4B06281361}">
   <ds:schemaRefs>
     <ds:schemaRef ds:uri="http://schemas.openxmlformats.org/officeDocument/2006/bibliography"/>
   </ds:schemaRefs>

</xml_diff>